<commit_message>
added 2nd _DPI lab, 2nd _MathProg lab and 2nd _CompGeom lab
</commit_message>
<xml_diff>
--- a/_MathProg/Labs_отчёт.docx
+++ b/_MathProg/Labs_отчёт.docx
@@ -768,8 +768,10 @@
       <w:r>
         <w:rPr>
           <w:rFonts w:ascii="Times New Roman" w:hAnsi="Times New Roman" w:cs="Times New Roman"/>
-          <w:sz w:val="28"/>
-          <w:szCs w:val="28"/>
+          <w:noProof/>
+          <w:sz w:val="28"/>
+          <w:szCs w:val="28"/>
+          <w:lang w:val="en-US"/>
         </w:rPr>
         <w:drawing>
           <wp:inline distT="0" distB="0" distL="0" distR="0" wp14:anchorId="7CC6E85E" wp14:editId="33F1E89F">
@@ -1079,6 +1081,7 @@
           <w:noProof/>
           <w:sz w:val="28"/>
           <w:szCs w:val="28"/>
+          <w:lang w:val="en-US"/>
         </w:rPr>
         <w:drawing>
           <wp:inline distT="0" distB="0" distL="0" distR="0" wp14:anchorId="0BE7D042" wp14:editId="30C63A1E">
@@ -1422,17 +1425,7 @@
           <w:rFonts w:ascii="Times New Roman" w:hAnsi="Times New Roman" w:cs="Times New Roman"/>
           <w:sz w:val="28"/>
           <w:szCs w:val="28"/>
-        </w:rPr>
-      </w:pPr>
-      <w:bookmarkStart w:id="0" w:name="_GoBack"/>
-      <w:bookmarkEnd w:id="0"/>
-    </w:p>
-    <w:p>
-      <w:pPr>
-        <w:rPr>
-          <w:rFonts w:ascii="Times New Roman" w:hAnsi="Times New Roman" w:cs="Times New Roman"/>
-          <w:sz w:val="28"/>
-          <w:szCs w:val="28"/>
+          <w:lang w:val="ru-RU"/>
         </w:rPr>
       </w:pPr>
     </w:p>
@@ -1444,15 +1437,16 @@
           <w:szCs w:val="28"/>
         </w:rPr>
       </w:pPr>
-      <w:bookmarkStart w:id="1" w:name="_Toc130641286"/>
+      <w:bookmarkStart w:id="0" w:name="_Toc130641286"/>
       <w:r>
         <w:rPr>
           <w:rFonts w:cs="Times New Roman"/>
           <w:szCs w:val="28"/>
         </w:rPr>
+        <w:lastRenderedPageBreak/>
         <w:t>Лабораторная работа 2</w:t>
       </w:r>
-      <w:bookmarkEnd w:id="1"/>
+      <w:bookmarkEnd w:id="0"/>
     </w:p>
     <w:p>
       <w:pPr>
@@ -4951,6 +4945,7 @@
           <w:szCs w:val="28"/>
           <w:lang w:val="en-US"/>
         </w:rPr>
+        <w:lastRenderedPageBreak/>
         <w:drawing>
           <wp:inline distT="0" distB="0" distL="0" distR="0" wp14:anchorId="71D6F1AB" wp14:editId="3984C306">
             <wp:extent cx="3415837" cy="4244340"/>
@@ -5125,7 +5120,6 @@
           <w:sz w:val="28"/>
           <w:szCs w:val="28"/>
         </w:rPr>
-        <w:lastRenderedPageBreak/>
         <w:t>Рисунок 2.2</w:t>
       </w:r>
       <w:r>
@@ -5153,6 +5147,7 @@
           <w:sz w:val="28"/>
           <w:szCs w:val="28"/>
         </w:rPr>
+        <w:lastRenderedPageBreak/>
         <w:t>Задание 2:</w:t>
       </w:r>
       <w:r>
@@ -8347,7 +8342,6 @@
           <w:sz w:val="28"/>
           <w:szCs w:val="28"/>
         </w:rPr>
-        <w:lastRenderedPageBreak/>
         <w:t>Рисунок 2.</w:t>
       </w:r>
       <w:r>
@@ -8384,6 +8378,7 @@
           <w:sz w:val="28"/>
           <w:szCs w:val="28"/>
         </w:rPr>
+        <w:lastRenderedPageBreak/>
         <w:t xml:space="preserve">Алгоритм </w:t>
       </w:r>
       <w:r>
@@ -11278,7 +11273,6 @@
           <w:szCs w:val="28"/>
           <w:lang w:val="ru-RU"/>
         </w:rPr>
-        <w:lastRenderedPageBreak/>
         <w:t>Листинг</w:t>
       </w:r>
       <w:r>
@@ -11323,6 +11317,7 @@
           <w:sz w:val="28"/>
           <w:szCs w:val="28"/>
         </w:rPr>
+        <w:lastRenderedPageBreak/>
         <w:t xml:space="preserve">Результат выполнения </w:t>
       </w:r>
       <w:r>
@@ -11505,7 +11500,6 @@
           <w:sz w:val="28"/>
           <w:szCs w:val="28"/>
         </w:rPr>
-        <w:lastRenderedPageBreak/>
         <w:t>Рисунок 2.</w:t>
       </w:r>
       <w:r>
@@ -11542,6 +11536,7 @@
           <w:sz w:val="28"/>
           <w:szCs w:val="28"/>
         </w:rPr>
+        <w:lastRenderedPageBreak/>
         <w:t xml:space="preserve">Задание 4: </w:t>
       </w:r>
       <w:r>
@@ -14601,7 +14596,6 @@
           <w:sz w:val="28"/>
           <w:szCs w:val="28"/>
         </w:rPr>
-        <w:lastRenderedPageBreak/>
         <w:t>Рисунок 2.7</w:t>
       </w:r>
       <w:r>
@@ -14629,6 +14623,7 @@
           <w:sz w:val="28"/>
           <w:szCs w:val="28"/>
         </w:rPr>
+        <w:lastRenderedPageBreak/>
         <w:t>Алгоритм б</w:t>
       </w:r>
       <w:r>
@@ -14766,16 +14761,7 @@
           <w:sz w:val="28"/>
           <w:szCs w:val="28"/>
         </w:rPr>
-        <w:t xml:space="preserve"> (2, 6, 10, 14) упрощенную о рюкзаке (веса предметов и их стоимость сгенерировать случайным образом: вместимость рюкзака 300 кг, </w:t>
-      </w:r>
-      <w:r>
-        <w:rPr>
-          <w:rFonts w:ascii="Times New Roman" w:hAnsi="Times New Roman" w:cs="Times New Roman"/>
-          <w:sz w:val="28"/>
-          <w:szCs w:val="28"/>
-        </w:rPr>
-        <w:lastRenderedPageBreak/>
-        <w:t xml:space="preserve">веса предметов 10 – 300 кг, стоимость предметов 5 – 55 у.е.; количество предметов – 18 шт.). Код этого задания будет </w:t>
+        <w:t xml:space="preserve"> (2, 6, 10, 14) упрощенную о рюкзаке (веса предметов и их стоимость сгенерировать случайным образом: вместимость рюкзака 300 кг, веса предметов 10 – 300 кг, стоимость предметов 5 – 55 у.е.; количество предметов – 18 шт.). Код этого задания будет </w:t>
       </w:r>
       <w:r>
         <w:rPr>
@@ -14819,16 +14805,6 @@
         </w:rPr>
         <w:t>.</w:t>
       </w:r>
-    </w:p>
-    <w:p>
-      <w:pPr>
-        <w:ind w:firstLine="708"/>
-        <w:rPr>
-          <w:rFonts w:ascii="Times New Roman" w:hAnsi="Times New Roman" w:cs="Times New Roman"/>
-          <w:sz w:val="28"/>
-          <w:szCs w:val="28"/>
-        </w:rPr>
-      </w:pPr>
     </w:p>
     <w:p>
       <w:pPr>
@@ -14876,6 +14852,7 @@
                 <w:szCs w:val="19"/>
                 <w:lang w:val="en-US"/>
               </w:rPr>
+              <w:lastRenderedPageBreak/>
               <w:t>int</w:t>
             </w:r>
             <w:proofErr w:type="spellEnd"/>
@@ -15277,17 +15254,7 @@
                 <w:szCs w:val="19"/>
                 <w:lang w:val="en-US"/>
               </w:rPr>
-              <w:t xml:space="preserve">        </w:t>
-            </w:r>
-            <w:r>
-              <w:rPr>
-                <w:rFonts w:ascii="Cascadia Mono" w:hAnsi="Cascadia Mono" w:cs="Cascadia Mono"/>
-                <w:color w:val="000000"/>
-                <w:sz w:val="19"/>
-                <w:szCs w:val="19"/>
-                <w:lang w:val="en-US"/>
-              </w:rPr>
-              <w:t>v</w:t>
+              <w:t xml:space="preserve">        v</w:t>
             </w:r>
             <w:r>
               <w:rPr>
@@ -15731,29 +15698,7 @@
                 <w:szCs w:val="19"/>
                 <w:lang w:val="ru-RU"/>
               </w:rPr>
-              <w:t xml:space="preserve">// заполнение массива со </w:t>
-            </w:r>
-            <w:proofErr w:type="spellStart"/>
-            <w:r>
-              <w:rPr>
-                <w:rFonts w:ascii="Cascadia Mono" w:hAnsi="Cascadia Mono" w:cs="Cascadia Mono"/>
-                <w:color w:val="008000"/>
-                <w:sz w:val="19"/>
-                <w:szCs w:val="19"/>
-                <w:lang w:val="ru-RU"/>
-              </w:rPr>
-              <w:t>стоимостьями</w:t>
-            </w:r>
-            <w:proofErr w:type="spellEnd"/>
-            <w:r>
-              <w:rPr>
-                <w:rFonts w:ascii="Cascadia Mono" w:hAnsi="Cascadia Mono" w:cs="Cascadia Mono"/>
-                <w:color w:val="008000"/>
-                <w:sz w:val="19"/>
-                <w:szCs w:val="19"/>
-                <w:lang w:val="ru-RU"/>
-              </w:rPr>
-              <w:t xml:space="preserve"> каждого предмета</w:t>
+              <w:t>// заполнение массива со стоимостями каждого предмета</w:t>
             </w:r>
           </w:p>
           <w:p>
@@ -17075,7 +17020,7 @@
                 <w:szCs w:val="19"/>
                 <w:lang w:val="ru-RU"/>
               </w:rPr>
-              <w:t>"- размеры предметов    : "</w:t>
+              <w:t>"- номер     : вес     : стоимость : стоимость предмета"</w:t>
             </w:r>
             <w:r>
               <w:rPr>
@@ -17237,135 +17182,7 @@
                 <w:szCs w:val="19"/>
                 <w:lang w:val="en-US"/>
               </w:rPr>
-              <w:t xml:space="preserve">++) </w:t>
-            </w:r>
-            <w:proofErr w:type="spellStart"/>
-            <w:proofErr w:type="gramStart"/>
-            <w:r>
-              <w:rPr>
-                <w:rFonts w:ascii="Cascadia Mono" w:hAnsi="Cascadia Mono" w:cs="Cascadia Mono"/>
-                <w:color w:val="000000"/>
-                <w:sz w:val="19"/>
-                <w:szCs w:val="19"/>
-                <w:lang w:val="en-US"/>
-              </w:rPr>
-              <w:t>std</w:t>
-            </w:r>
-            <w:proofErr w:type="spellEnd"/>
-            <w:r>
-              <w:rPr>
-                <w:rFonts w:ascii="Cascadia Mono" w:hAnsi="Cascadia Mono" w:cs="Cascadia Mono"/>
-                <w:color w:val="000000"/>
-                <w:sz w:val="19"/>
-                <w:szCs w:val="19"/>
-                <w:lang w:val="en-US"/>
-              </w:rPr>
-              <w:t>::</w:t>
-            </w:r>
-            <w:proofErr w:type="spellStart"/>
-            <w:proofErr w:type="gramEnd"/>
-            <w:r>
-              <w:rPr>
-                <w:rFonts w:ascii="Cascadia Mono" w:hAnsi="Cascadia Mono" w:cs="Cascadia Mono"/>
-                <w:color w:val="000000"/>
-                <w:sz w:val="19"/>
-                <w:szCs w:val="19"/>
-                <w:lang w:val="en-US"/>
-              </w:rPr>
-              <w:t>cout</w:t>
-            </w:r>
-            <w:proofErr w:type="spellEnd"/>
-            <w:r>
-              <w:rPr>
-                <w:rFonts w:ascii="Cascadia Mono" w:hAnsi="Cascadia Mono" w:cs="Cascadia Mono"/>
-                <w:color w:val="000000"/>
-                <w:sz w:val="19"/>
-                <w:szCs w:val="19"/>
-                <w:lang w:val="en-US"/>
-              </w:rPr>
-              <w:t xml:space="preserve"> </w:t>
-            </w:r>
-            <w:r>
-              <w:rPr>
-                <w:rFonts w:ascii="Cascadia Mono" w:hAnsi="Cascadia Mono" w:cs="Cascadia Mono"/>
-                <w:color w:val="008080"/>
-                <w:sz w:val="19"/>
-                <w:szCs w:val="19"/>
-                <w:lang w:val="en-US"/>
-              </w:rPr>
-              <w:t>&lt;&lt;</w:t>
-            </w:r>
-            <w:r>
-              <w:rPr>
-                <w:rFonts w:ascii="Cascadia Mono" w:hAnsi="Cascadia Mono" w:cs="Cascadia Mono"/>
-                <w:color w:val="000000"/>
-                <w:sz w:val="19"/>
-                <w:szCs w:val="19"/>
-                <w:lang w:val="en-US"/>
-              </w:rPr>
-              <w:t xml:space="preserve"> v[</w:t>
-            </w:r>
-            <w:proofErr w:type="spellStart"/>
-            <w:r>
-              <w:rPr>
-                <w:rFonts w:ascii="Cascadia Mono" w:hAnsi="Cascadia Mono" w:cs="Cascadia Mono"/>
-                <w:color w:val="000000"/>
-                <w:sz w:val="19"/>
-                <w:szCs w:val="19"/>
-                <w:lang w:val="en-US"/>
-              </w:rPr>
-              <w:t>i</w:t>
-            </w:r>
-            <w:proofErr w:type="spellEnd"/>
-            <w:r>
-              <w:rPr>
-                <w:rFonts w:ascii="Cascadia Mono" w:hAnsi="Cascadia Mono" w:cs="Cascadia Mono"/>
-                <w:color w:val="000000"/>
-                <w:sz w:val="19"/>
-                <w:szCs w:val="19"/>
-                <w:lang w:val="en-US"/>
-              </w:rPr>
-              <w:t xml:space="preserve">] </w:t>
-            </w:r>
-            <w:r>
-              <w:rPr>
-                <w:rFonts w:ascii="Cascadia Mono" w:hAnsi="Cascadia Mono" w:cs="Cascadia Mono"/>
-                <w:color w:val="008080"/>
-                <w:sz w:val="19"/>
-                <w:szCs w:val="19"/>
-                <w:lang w:val="en-US"/>
-              </w:rPr>
-              <w:t>&lt;&lt;</w:t>
-            </w:r>
-            <w:r>
-              <w:rPr>
-                <w:rFonts w:ascii="Cascadia Mono" w:hAnsi="Cascadia Mono" w:cs="Cascadia Mono"/>
-                <w:color w:val="000000"/>
-                <w:sz w:val="19"/>
-                <w:szCs w:val="19"/>
-                <w:lang w:val="en-US"/>
-              </w:rPr>
-              <w:t xml:space="preserve"> </w:t>
-            </w:r>
-            <w:r>
-              <w:rPr>
-                <w:rFonts w:ascii="Cascadia Mono" w:hAnsi="Cascadia Mono" w:cs="Cascadia Mono"/>
-                <w:color w:val="A31515"/>
-                <w:sz w:val="19"/>
-                <w:szCs w:val="19"/>
-                <w:lang w:val="en-US"/>
-              </w:rPr>
-              <w:t>" "</w:t>
-            </w:r>
-            <w:r>
-              <w:rPr>
-                <w:rFonts w:ascii="Cascadia Mono" w:hAnsi="Cascadia Mono" w:cs="Cascadia Mono"/>
-                <w:color w:val="000000"/>
-                <w:sz w:val="19"/>
-                <w:szCs w:val="19"/>
-                <w:lang w:val="en-US"/>
-              </w:rPr>
-              <w:t>;</w:t>
+              <w:t>++) {</w:t>
             </w:r>
           </w:p>
           <w:p>
@@ -17378,7 +17195,7 @@
                 <w:color w:val="000000"/>
                 <w:sz w:val="19"/>
                 <w:szCs w:val="19"/>
-                <w:lang w:val="ru-RU"/>
+                <w:lang w:val="en-US"/>
               </w:rPr>
             </w:pPr>
             <w:r>
@@ -17389,7 +17206,7 @@
                 <w:szCs w:val="19"/>
                 <w:lang w:val="en-US"/>
               </w:rPr>
-              <w:t xml:space="preserve">    </w:t>
+              <w:t xml:space="preserve">        </w:t>
             </w:r>
             <w:proofErr w:type="spellStart"/>
             <w:proofErr w:type="gramStart"/>
@@ -17410,7 +17227,7 @@
                 <w:color w:val="000000"/>
                 <w:sz w:val="19"/>
                 <w:szCs w:val="19"/>
-                <w:lang w:val="ru-RU"/>
+                <w:lang w:val="en-US"/>
               </w:rPr>
               <w:t>::</w:t>
             </w:r>
@@ -17433,7 +17250,7 @@
                 <w:color w:val="000000"/>
                 <w:sz w:val="19"/>
                 <w:szCs w:val="19"/>
-                <w:lang w:val="ru-RU"/>
+                <w:lang w:val="en-US"/>
               </w:rPr>
               <w:t xml:space="preserve"> </w:t>
             </w:r>
@@ -17443,7 +17260,7 @@
                 <w:color w:val="008080"/>
                 <w:sz w:val="19"/>
                 <w:szCs w:val="19"/>
-                <w:lang w:val="ru-RU"/>
+                <w:lang w:val="en-US"/>
               </w:rPr>
               <w:t>&lt;&lt;</w:t>
             </w:r>
@@ -17453,7 +17270,7 @@
                 <w:color w:val="000000"/>
                 <w:sz w:val="19"/>
                 <w:szCs w:val="19"/>
-                <w:lang w:val="ru-RU"/>
+                <w:lang w:val="en-US"/>
               </w:rPr>
               <w:t xml:space="preserve"> </w:t>
             </w:r>
@@ -17475,7 +17292,7 @@
                 <w:color w:val="000000"/>
                 <w:sz w:val="19"/>
                 <w:szCs w:val="19"/>
-                <w:lang w:val="ru-RU"/>
+                <w:lang w:val="en-US"/>
               </w:rPr>
               <w:t>::</w:t>
             </w:r>
@@ -17497,7 +17314,7 @@
                 <w:color w:val="000000"/>
                 <w:sz w:val="19"/>
                 <w:szCs w:val="19"/>
-                <w:lang w:val="ru-RU"/>
+                <w:lang w:val="en-US"/>
               </w:rPr>
               <w:t xml:space="preserve"> </w:t>
             </w:r>
@@ -17507,7 +17324,7 @@
                 <w:color w:val="008080"/>
                 <w:sz w:val="19"/>
                 <w:szCs w:val="19"/>
-                <w:lang w:val="ru-RU"/>
+                <w:lang w:val="en-US"/>
               </w:rPr>
               <w:t>&lt;&lt;</w:t>
             </w:r>
@@ -17517,7 +17334,7 @@
                 <w:color w:val="000000"/>
                 <w:sz w:val="19"/>
                 <w:szCs w:val="19"/>
-                <w:lang w:val="ru-RU"/>
+                <w:lang w:val="en-US"/>
               </w:rPr>
               <w:t xml:space="preserve"> </w:t>
             </w:r>
@@ -17527,19 +17344,329 @@
                 <w:color w:val="A31515"/>
                 <w:sz w:val="19"/>
                 <w:szCs w:val="19"/>
-                <w:lang w:val="ru-RU"/>
-              </w:rPr>
-              <w:t>"- стоимости предмета   : "</w:t>
-            </w:r>
-            <w:r>
-              <w:rPr>
-                <w:rFonts w:ascii="Cascadia Mono" w:hAnsi="Cascadia Mono" w:cs="Cascadia Mono"/>
-                <w:color w:val="000000"/>
-                <w:sz w:val="19"/>
-                <w:szCs w:val="19"/>
-                <w:lang w:val="ru-RU"/>
-              </w:rPr>
-              <w:t>;</w:t>
+                <w:lang w:val="en-US"/>
+              </w:rPr>
+              <w:t>"- "</w:t>
+            </w:r>
+            <w:r>
+              <w:rPr>
+                <w:rFonts w:ascii="Cascadia Mono" w:hAnsi="Cascadia Mono" w:cs="Cascadia Mono"/>
+                <w:color w:val="000000"/>
+                <w:sz w:val="19"/>
+                <w:szCs w:val="19"/>
+                <w:lang w:val="en-US"/>
+              </w:rPr>
+              <w:t xml:space="preserve"> </w:t>
+            </w:r>
+            <w:r>
+              <w:rPr>
+                <w:rFonts w:ascii="Cascadia Mono" w:hAnsi="Cascadia Mono" w:cs="Cascadia Mono"/>
+                <w:color w:val="008080"/>
+                <w:sz w:val="19"/>
+                <w:szCs w:val="19"/>
+                <w:lang w:val="en-US"/>
+              </w:rPr>
+              <w:t>&lt;&lt;</w:t>
+            </w:r>
+            <w:r>
+              <w:rPr>
+                <w:rFonts w:ascii="Cascadia Mono" w:hAnsi="Cascadia Mono" w:cs="Cascadia Mono"/>
+                <w:color w:val="000000"/>
+                <w:sz w:val="19"/>
+                <w:szCs w:val="19"/>
+                <w:lang w:val="en-US"/>
+              </w:rPr>
+              <w:t xml:space="preserve"> </w:t>
+            </w:r>
+            <w:proofErr w:type="spellStart"/>
+            <w:r>
+              <w:rPr>
+                <w:rFonts w:ascii="Cascadia Mono" w:hAnsi="Cascadia Mono" w:cs="Cascadia Mono"/>
+                <w:color w:val="000000"/>
+                <w:sz w:val="19"/>
+                <w:szCs w:val="19"/>
+                <w:lang w:val="en-US"/>
+              </w:rPr>
+              <w:t>i</w:t>
+            </w:r>
+            <w:proofErr w:type="spellEnd"/>
+            <w:r>
+              <w:rPr>
+                <w:rFonts w:ascii="Cascadia Mono" w:hAnsi="Cascadia Mono" w:cs="Cascadia Mono"/>
+                <w:color w:val="000000"/>
+                <w:sz w:val="19"/>
+                <w:szCs w:val="19"/>
+                <w:lang w:val="en-US"/>
+              </w:rPr>
+              <w:t xml:space="preserve"> + 1 </w:t>
+            </w:r>
+            <w:r>
+              <w:rPr>
+                <w:rFonts w:ascii="Cascadia Mono" w:hAnsi="Cascadia Mono" w:cs="Cascadia Mono"/>
+                <w:color w:val="008080"/>
+                <w:sz w:val="19"/>
+                <w:szCs w:val="19"/>
+                <w:lang w:val="en-US"/>
+              </w:rPr>
+              <w:t>&lt;&lt;</w:t>
+            </w:r>
+            <w:r>
+              <w:rPr>
+                <w:rFonts w:ascii="Cascadia Mono" w:hAnsi="Cascadia Mono" w:cs="Cascadia Mono"/>
+                <w:color w:val="000000"/>
+                <w:sz w:val="19"/>
+                <w:szCs w:val="19"/>
+                <w:lang w:val="en-US"/>
+              </w:rPr>
+              <w:t xml:space="preserve"> </w:t>
+            </w:r>
+            <w:r>
+              <w:rPr>
+                <w:rFonts w:ascii="Cascadia Mono" w:hAnsi="Cascadia Mono" w:cs="Cascadia Mono"/>
+                <w:color w:val="A31515"/>
+                <w:sz w:val="19"/>
+                <w:szCs w:val="19"/>
+                <w:lang w:val="en-US"/>
+              </w:rPr>
+              <w:t>"         : "</w:t>
+            </w:r>
+            <w:r>
+              <w:rPr>
+                <w:rFonts w:ascii="Cascadia Mono" w:hAnsi="Cascadia Mono" w:cs="Cascadia Mono"/>
+                <w:color w:val="000000"/>
+                <w:sz w:val="19"/>
+                <w:szCs w:val="19"/>
+                <w:lang w:val="en-US"/>
+              </w:rPr>
+              <w:t xml:space="preserve"> </w:t>
+            </w:r>
+            <w:r>
+              <w:rPr>
+                <w:rFonts w:ascii="Cascadia Mono" w:hAnsi="Cascadia Mono" w:cs="Cascadia Mono"/>
+                <w:color w:val="008080"/>
+                <w:sz w:val="19"/>
+                <w:szCs w:val="19"/>
+                <w:lang w:val="en-US"/>
+              </w:rPr>
+              <w:t>&lt;&lt;</w:t>
+            </w:r>
+            <w:r>
+              <w:rPr>
+                <w:rFonts w:ascii="Cascadia Mono" w:hAnsi="Cascadia Mono" w:cs="Cascadia Mono"/>
+                <w:color w:val="000000"/>
+                <w:sz w:val="19"/>
+                <w:szCs w:val="19"/>
+                <w:lang w:val="en-US"/>
+              </w:rPr>
+              <w:t xml:space="preserve"> v[</w:t>
+            </w:r>
+            <w:proofErr w:type="spellStart"/>
+            <w:r>
+              <w:rPr>
+                <w:rFonts w:ascii="Cascadia Mono" w:hAnsi="Cascadia Mono" w:cs="Cascadia Mono"/>
+                <w:color w:val="000000"/>
+                <w:sz w:val="19"/>
+                <w:szCs w:val="19"/>
+                <w:lang w:val="en-US"/>
+              </w:rPr>
+              <w:t>i</w:t>
+            </w:r>
+            <w:proofErr w:type="spellEnd"/>
+            <w:r>
+              <w:rPr>
+                <w:rFonts w:ascii="Cascadia Mono" w:hAnsi="Cascadia Mono" w:cs="Cascadia Mono"/>
+                <w:color w:val="000000"/>
+                <w:sz w:val="19"/>
+                <w:szCs w:val="19"/>
+                <w:lang w:val="en-US"/>
+              </w:rPr>
+              <w:t xml:space="preserve">] </w:t>
+            </w:r>
+            <w:r>
+              <w:rPr>
+                <w:rFonts w:ascii="Cascadia Mono" w:hAnsi="Cascadia Mono" w:cs="Cascadia Mono"/>
+                <w:color w:val="008080"/>
+                <w:sz w:val="19"/>
+                <w:szCs w:val="19"/>
+                <w:lang w:val="en-US"/>
+              </w:rPr>
+              <w:t>&lt;&lt;</w:t>
+            </w:r>
+            <w:r>
+              <w:rPr>
+                <w:rFonts w:ascii="Cascadia Mono" w:hAnsi="Cascadia Mono" w:cs="Cascadia Mono"/>
+                <w:color w:val="000000"/>
+                <w:sz w:val="19"/>
+                <w:szCs w:val="19"/>
+                <w:lang w:val="en-US"/>
+              </w:rPr>
+              <w:t xml:space="preserve"> </w:t>
+            </w:r>
+            <w:r>
+              <w:rPr>
+                <w:rFonts w:ascii="Cascadia Mono" w:hAnsi="Cascadia Mono" w:cs="Cascadia Mono"/>
+                <w:color w:val="A31515"/>
+                <w:sz w:val="19"/>
+                <w:szCs w:val="19"/>
+                <w:lang w:val="en-US"/>
+              </w:rPr>
+              <w:t>"       : "</w:t>
+            </w:r>
+            <w:r>
+              <w:rPr>
+                <w:rFonts w:ascii="Cascadia Mono" w:hAnsi="Cascadia Mono" w:cs="Cascadia Mono"/>
+                <w:color w:val="000000"/>
+                <w:sz w:val="19"/>
+                <w:szCs w:val="19"/>
+                <w:lang w:val="en-US"/>
+              </w:rPr>
+              <w:t xml:space="preserve"> </w:t>
+            </w:r>
+            <w:r>
+              <w:rPr>
+                <w:rFonts w:ascii="Cascadia Mono" w:hAnsi="Cascadia Mono" w:cs="Cascadia Mono"/>
+                <w:color w:val="008080"/>
+                <w:sz w:val="19"/>
+                <w:szCs w:val="19"/>
+                <w:lang w:val="en-US"/>
+              </w:rPr>
+              <w:t>&lt;&lt;</w:t>
+            </w:r>
+            <w:r>
+              <w:rPr>
+                <w:rFonts w:ascii="Cascadia Mono" w:hAnsi="Cascadia Mono" w:cs="Cascadia Mono"/>
+                <w:color w:val="000000"/>
+                <w:sz w:val="19"/>
+                <w:szCs w:val="19"/>
+                <w:lang w:val="en-US"/>
+              </w:rPr>
+              <w:t xml:space="preserve"> c[</w:t>
+            </w:r>
+            <w:proofErr w:type="spellStart"/>
+            <w:r>
+              <w:rPr>
+                <w:rFonts w:ascii="Cascadia Mono" w:hAnsi="Cascadia Mono" w:cs="Cascadia Mono"/>
+                <w:color w:val="000000"/>
+                <w:sz w:val="19"/>
+                <w:szCs w:val="19"/>
+                <w:lang w:val="en-US"/>
+              </w:rPr>
+              <w:t>i</w:t>
+            </w:r>
+            <w:proofErr w:type="spellEnd"/>
+            <w:r>
+              <w:rPr>
+                <w:rFonts w:ascii="Cascadia Mono" w:hAnsi="Cascadia Mono" w:cs="Cascadia Mono"/>
+                <w:color w:val="000000"/>
+                <w:sz w:val="19"/>
+                <w:szCs w:val="19"/>
+                <w:lang w:val="en-US"/>
+              </w:rPr>
+              <w:t xml:space="preserve">] </w:t>
+            </w:r>
+            <w:r>
+              <w:rPr>
+                <w:rFonts w:ascii="Cascadia Mono" w:hAnsi="Cascadia Mono" w:cs="Cascadia Mono"/>
+                <w:color w:val="008080"/>
+                <w:sz w:val="19"/>
+                <w:szCs w:val="19"/>
+                <w:lang w:val="en-US"/>
+              </w:rPr>
+              <w:t>&lt;&lt;</w:t>
+            </w:r>
+            <w:r>
+              <w:rPr>
+                <w:rFonts w:ascii="Cascadia Mono" w:hAnsi="Cascadia Mono" w:cs="Cascadia Mono"/>
+                <w:color w:val="000000"/>
+                <w:sz w:val="19"/>
+                <w:szCs w:val="19"/>
+                <w:lang w:val="en-US"/>
+              </w:rPr>
+              <w:t xml:space="preserve"> </w:t>
+            </w:r>
+            <w:r>
+              <w:rPr>
+                <w:rFonts w:ascii="Cascadia Mono" w:hAnsi="Cascadia Mono" w:cs="Cascadia Mono"/>
+                <w:color w:val="A31515"/>
+                <w:sz w:val="19"/>
+                <w:szCs w:val="19"/>
+                <w:lang w:val="en-US"/>
+              </w:rPr>
+              <w:t>"         : "</w:t>
+            </w:r>
+            <w:r>
+              <w:rPr>
+                <w:rFonts w:ascii="Cascadia Mono" w:hAnsi="Cascadia Mono" w:cs="Cascadia Mono"/>
+                <w:color w:val="000000"/>
+                <w:sz w:val="19"/>
+                <w:szCs w:val="19"/>
+                <w:lang w:val="en-US"/>
+              </w:rPr>
+              <w:t xml:space="preserve"> </w:t>
+            </w:r>
+            <w:r>
+              <w:rPr>
+                <w:rFonts w:ascii="Cascadia Mono" w:hAnsi="Cascadia Mono" w:cs="Cascadia Mono"/>
+                <w:color w:val="008080"/>
+                <w:sz w:val="19"/>
+                <w:szCs w:val="19"/>
+                <w:lang w:val="en-US"/>
+              </w:rPr>
+              <w:t>&lt;&lt;</w:t>
+            </w:r>
+            <w:r>
+              <w:rPr>
+                <w:rFonts w:ascii="Cascadia Mono" w:hAnsi="Cascadia Mono" w:cs="Cascadia Mono"/>
+                <w:color w:val="000000"/>
+                <w:sz w:val="19"/>
+                <w:szCs w:val="19"/>
+                <w:lang w:val="en-US"/>
+              </w:rPr>
+              <w:t xml:space="preserve"> v[</w:t>
+            </w:r>
+            <w:proofErr w:type="spellStart"/>
+            <w:r>
+              <w:rPr>
+                <w:rFonts w:ascii="Cascadia Mono" w:hAnsi="Cascadia Mono" w:cs="Cascadia Mono"/>
+                <w:color w:val="000000"/>
+                <w:sz w:val="19"/>
+                <w:szCs w:val="19"/>
+                <w:lang w:val="en-US"/>
+              </w:rPr>
+              <w:t>i</w:t>
+            </w:r>
+            <w:proofErr w:type="spellEnd"/>
+            <w:r>
+              <w:rPr>
+                <w:rFonts w:ascii="Cascadia Mono" w:hAnsi="Cascadia Mono" w:cs="Cascadia Mono"/>
+                <w:color w:val="000000"/>
+                <w:sz w:val="19"/>
+                <w:szCs w:val="19"/>
+                <w:lang w:val="en-US"/>
+              </w:rPr>
+              <w:t>] * c[</w:t>
+            </w:r>
+            <w:proofErr w:type="spellStart"/>
+            <w:r>
+              <w:rPr>
+                <w:rFonts w:ascii="Cascadia Mono" w:hAnsi="Cascadia Mono" w:cs="Cascadia Mono"/>
+                <w:color w:val="000000"/>
+                <w:sz w:val="19"/>
+                <w:szCs w:val="19"/>
+                <w:lang w:val="en-US"/>
+              </w:rPr>
+              <w:t>i</w:t>
+            </w:r>
+            <w:proofErr w:type="spellEnd"/>
+            <w:r>
+              <w:rPr>
+                <w:rFonts w:ascii="Cascadia Mono" w:hAnsi="Cascadia Mono" w:cs="Cascadia Mono"/>
+                <w:color w:val="000000"/>
+                <w:sz w:val="19"/>
+                <w:szCs w:val="19"/>
+                <w:lang w:val="en-US"/>
+              </w:rPr>
+              <w:t>];</w:t>
             </w:r>
           </w:p>
           <w:p>
@@ -17561,265 +17688,9 @@
                 <w:color w:val="000000"/>
                 <w:sz w:val="19"/>
                 <w:szCs w:val="19"/>
-                <w:lang w:val="ru-RU"/>
-              </w:rPr>
-              <w:t xml:space="preserve">    </w:t>
-            </w:r>
-            <w:r>
-              <w:rPr>
-                <w:rFonts w:ascii="Cascadia Mono" w:hAnsi="Cascadia Mono" w:cs="Cascadia Mono"/>
-                <w:color w:val="0000FF"/>
-                <w:sz w:val="19"/>
-                <w:szCs w:val="19"/>
-                <w:lang w:val="en-US"/>
-              </w:rPr>
-              <w:t>for</w:t>
-            </w:r>
-            <w:r>
-              <w:rPr>
-                <w:rFonts w:ascii="Cascadia Mono" w:hAnsi="Cascadia Mono" w:cs="Cascadia Mono"/>
-                <w:color w:val="000000"/>
-                <w:sz w:val="19"/>
-                <w:szCs w:val="19"/>
-                <w:lang w:val="en-US"/>
-              </w:rPr>
-              <w:t xml:space="preserve"> (</w:t>
-            </w:r>
-            <w:proofErr w:type="spellStart"/>
-            <w:r>
-              <w:rPr>
-                <w:rFonts w:ascii="Cascadia Mono" w:hAnsi="Cascadia Mono" w:cs="Cascadia Mono"/>
-                <w:color w:val="0000FF"/>
-                <w:sz w:val="19"/>
-                <w:szCs w:val="19"/>
-                <w:lang w:val="en-US"/>
-              </w:rPr>
-              <w:t>int</w:t>
-            </w:r>
-            <w:proofErr w:type="spellEnd"/>
-            <w:r>
-              <w:rPr>
-                <w:rFonts w:ascii="Cascadia Mono" w:hAnsi="Cascadia Mono" w:cs="Cascadia Mono"/>
-                <w:color w:val="000000"/>
-                <w:sz w:val="19"/>
-                <w:szCs w:val="19"/>
-                <w:lang w:val="en-US"/>
-              </w:rPr>
-              <w:t xml:space="preserve"> </w:t>
-            </w:r>
-            <w:proofErr w:type="spellStart"/>
-            <w:r>
-              <w:rPr>
-                <w:rFonts w:ascii="Cascadia Mono" w:hAnsi="Cascadia Mono" w:cs="Cascadia Mono"/>
-                <w:color w:val="000000"/>
-                <w:sz w:val="19"/>
-                <w:szCs w:val="19"/>
-                <w:lang w:val="en-US"/>
-              </w:rPr>
-              <w:t>i</w:t>
-            </w:r>
-            <w:proofErr w:type="spellEnd"/>
-            <w:r>
-              <w:rPr>
-                <w:rFonts w:ascii="Cascadia Mono" w:hAnsi="Cascadia Mono" w:cs="Cascadia Mono"/>
-                <w:color w:val="000000"/>
-                <w:sz w:val="19"/>
-                <w:szCs w:val="19"/>
-                <w:lang w:val="en-US"/>
-              </w:rPr>
-              <w:t xml:space="preserve"> = 0; </w:t>
-            </w:r>
-            <w:proofErr w:type="spellStart"/>
-            <w:r>
-              <w:rPr>
-                <w:rFonts w:ascii="Cascadia Mono" w:hAnsi="Cascadia Mono" w:cs="Cascadia Mono"/>
-                <w:color w:val="000000"/>
-                <w:sz w:val="19"/>
-                <w:szCs w:val="19"/>
-                <w:lang w:val="en-US"/>
-              </w:rPr>
-              <w:t>i</w:t>
-            </w:r>
-            <w:proofErr w:type="spellEnd"/>
-            <w:r>
-              <w:rPr>
-                <w:rFonts w:ascii="Cascadia Mono" w:hAnsi="Cascadia Mono" w:cs="Cascadia Mono"/>
-                <w:color w:val="000000"/>
-                <w:sz w:val="19"/>
-                <w:szCs w:val="19"/>
-                <w:lang w:val="en-US"/>
-              </w:rPr>
-              <w:t xml:space="preserve"> &lt; </w:t>
-            </w:r>
-            <w:r>
-              <w:rPr>
-                <w:rFonts w:ascii="Cascadia Mono" w:hAnsi="Cascadia Mono" w:cs="Cascadia Mono"/>
-                <w:color w:val="6F008A"/>
-                <w:sz w:val="19"/>
-                <w:szCs w:val="19"/>
-                <w:lang w:val="en-US"/>
-              </w:rPr>
-              <w:t>NN</w:t>
-            </w:r>
-            <w:r>
-              <w:rPr>
-                <w:rFonts w:ascii="Cascadia Mono" w:hAnsi="Cascadia Mono" w:cs="Cascadia Mono"/>
-                <w:color w:val="000000"/>
-                <w:sz w:val="19"/>
-                <w:szCs w:val="19"/>
-                <w:lang w:val="en-US"/>
-              </w:rPr>
-              <w:t xml:space="preserve">; </w:t>
-            </w:r>
-            <w:proofErr w:type="spellStart"/>
-            <w:r>
-              <w:rPr>
-                <w:rFonts w:ascii="Cascadia Mono" w:hAnsi="Cascadia Mono" w:cs="Cascadia Mono"/>
-                <w:color w:val="000000"/>
-                <w:sz w:val="19"/>
-                <w:szCs w:val="19"/>
-                <w:lang w:val="en-US"/>
-              </w:rPr>
-              <w:t>i</w:t>
-            </w:r>
-            <w:proofErr w:type="spellEnd"/>
-            <w:r>
-              <w:rPr>
-                <w:rFonts w:ascii="Cascadia Mono" w:hAnsi="Cascadia Mono" w:cs="Cascadia Mono"/>
-                <w:color w:val="000000"/>
-                <w:sz w:val="19"/>
-                <w:szCs w:val="19"/>
-                <w:lang w:val="en-US"/>
-              </w:rPr>
-              <w:t xml:space="preserve">++) </w:t>
-            </w:r>
-            <w:proofErr w:type="spellStart"/>
-            <w:proofErr w:type="gramStart"/>
-            <w:r>
-              <w:rPr>
-                <w:rFonts w:ascii="Cascadia Mono" w:hAnsi="Cascadia Mono" w:cs="Cascadia Mono"/>
-                <w:color w:val="000000"/>
-                <w:sz w:val="19"/>
-                <w:szCs w:val="19"/>
-                <w:lang w:val="en-US"/>
-              </w:rPr>
-              <w:t>std</w:t>
-            </w:r>
-            <w:proofErr w:type="spellEnd"/>
-            <w:r>
-              <w:rPr>
-                <w:rFonts w:ascii="Cascadia Mono" w:hAnsi="Cascadia Mono" w:cs="Cascadia Mono"/>
-                <w:color w:val="000000"/>
-                <w:sz w:val="19"/>
-                <w:szCs w:val="19"/>
-                <w:lang w:val="en-US"/>
-              </w:rPr>
-              <w:t>::</w:t>
-            </w:r>
-            <w:proofErr w:type="spellStart"/>
-            <w:proofErr w:type="gramEnd"/>
-            <w:r>
-              <w:rPr>
-                <w:rFonts w:ascii="Cascadia Mono" w:hAnsi="Cascadia Mono" w:cs="Cascadia Mono"/>
-                <w:color w:val="000000"/>
-                <w:sz w:val="19"/>
-                <w:szCs w:val="19"/>
-                <w:lang w:val="en-US"/>
-              </w:rPr>
-              <w:t>cout</w:t>
-            </w:r>
-            <w:proofErr w:type="spellEnd"/>
-            <w:r>
-              <w:rPr>
-                <w:rFonts w:ascii="Cascadia Mono" w:hAnsi="Cascadia Mono" w:cs="Cascadia Mono"/>
-                <w:color w:val="000000"/>
-                <w:sz w:val="19"/>
-                <w:szCs w:val="19"/>
-                <w:lang w:val="en-US"/>
-              </w:rPr>
-              <w:t xml:space="preserve"> </w:t>
-            </w:r>
-            <w:r>
-              <w:rPr>
-                <w:rFonts w:ascii="Cascadia Mono" w:hAnsi="Cascadia Mono" w:cs="Cascadia Mono"/>
-                <w:color w:val="008080"/>
-                <w:sz w:val="19"/>
-                <w:szCs w:val="19"/>
-                <w:lang w:val="en-US"/>
-              </w:rPr>
-              <w:t>&lt;&lt;</w:t>
-            </w:r>
-            <w:r>
-              <w:rPr>
-                <w:rFonts w:ascii="Cascadia Mono" w:hAnsi="Cascadia Mono" w:cs="Cascadia Mono"/>
-                <w:color w:val="000000"/>
-                <w:sz w:val="19"/>
-                <w:szCs w:val="19"/>
-                <w:lang w:val="en-US"/>
-              </w:rPr>
-              <w:t xml:space="preserve"> c[</w:t>
-            </w:r>
-            <w:proofErr w:type="spellStart"/>
-            <w:r>
-              <w:rPr>
-                <w:rFonts w:ascii="Cascadia Mono" w:hAnsi="Cascadia Mono" w:cs="Cascadia Mono"/>
-                <w:color w:val="000000"/>
-                <w:sz w:val="19"/>
-                <w:szCs w:val="19"/>
-                <w:lang w:val="en-US"/>
-              </w:rPr>
-              <w:t>i</w:t>
-            </w:r>
-            <w:proofErr w:type="spellEnd"/>
-            <w:r>
-              <w:rPr>
-                <w:rFonts w:ascii="Cascadia Mono" w:hAnsi="Cascadia Mono" w:cs="Cascadia Mono"/>
-                <w:color w:val="000000"/>
-                <w:sz w:val="19"/>
-                <w:szCs w:val="19"/>
-                <w:lang w:val="en-US"/>
-              </w:rPr>
-              <w:t xml:space="preserve">] </w:t>
-            </w:r>
-            <w:r>
-              <w:rPr>
-                <w:rFonts w:ascii="Cascadia Mono" w:hAnsi="Cascadia Mono" w:cs="Cascadia Mono"/>
-                <w:color w:val="008080"/>
-                <w:sz w:val="19"/>
-                <w:szCs w:val="19"/>
-                <w:lang w:val="en-US"/>
-              </w:rPr>
-              <w:t>&lt;&lt;</w:t>
-            </w:r>
-            <w:r>
-              <w:rPr>
-                <w:rFonts w:ascii="Cascadia Mono" w:hAnsi="Cascadia Mono" w:cs="Cascadia Mono"/>
-                <w:color w:val="000000"/>
-                <w:sz w:val="19"/>
-                <w:szCs w:val="19"/>
-                <w:lang w:val="en-US"/>
-              </w:rPr>
-              <w:t xml:space="preserve"> </w:t>
-            </w:r>
-            <w:r>
-              <w:rPr>
-                <w:rFonts w:ascii="Cascadia Mono" w:hAnsi="Cascadia Mono" w:cs="Cascadia Mono"/>
-                <w:color w:val="A31515"/>
-                <w:sz w:val="19"/>
-                <w:szCs w:val="19"/>
-                <w:lang w:val="en-US"/>
-              </w:rPr>
-              <w:t>" "</w:t>
-            </w:r>
-            <w:r>
-              <w:rPr>
-                <w:rFonts w:ascii="Cascadia Mono" w:hAnsi="Cascadia Mono" w:cs="Cascadia Mono"/>
-                <w:color w:val="000000"/>
-                <w:sz w:val="19"/>
-                <w:szCs w:val="19"/>
-                <w:lang w:val="en-US"/>
-              </w:rPr>
-              <w:t>;</w:t>
+                <w:lang w:val="en-US"/>
+              </w:rPr>
+              <w:t xml:space="preserve">    }</w:t>
             </w:r>
           </w:p>
           <w:p>
@@ -17983,8 +17854,50 @@
                 <w:szCs w:val="19"/>
                 <w:lang w:val="ru-RU"/>
               </w:rPr>
-              <w:t>"- стоимости предметов  : "</w:t>
-            </w:r>
+              <w:t>"- оптимальная стоимость рюкзака: "</w:t>
+            </w:r>
+            <w:r>
+              <w:rPr>
+                <w:rFonts w:ascii="Cascadia Mono" w:hAnsi="Cascadia Mono" w:cs="Cascadia Mono"/>
+                <w:color w:val="000000"/>
+                <w:sz w:val="19"/>
+                <w:szCs w:val="19"/>
+                <w:lang w:val="ru-RU"/>
+              </w:rPr>
+              <w:t xml:space="preserve"> </w:t>
+            </w:r>
+            <w:r>
+              <w:rPr>
+                <w:rFonts w:ascii="Cascadia Mono" w:hAnsi="Cascadia Mono" w:cs="Cascadia Mono"/>
+                <w:color w:val="008080"/>
+                <w:sz w:val="19"/>
+                <w:szCs w:val="19"/>
+                <w:lang w:val="ru-RU"/>
+              </w:rPr>
+              <w:t>&lt;&lt;</w:t>
+            </w:r>
+            <w:r>
+              <w:rPr>
+                <w:rFonts w:ascii="Cascadia Mono" w:hAnsi="Cascadia Mono" w:cs="Cascadia Mono"/>
+                <w:color w:val="000000"/>
+                <w:sz w:val="19"/>
+                <w:szCs w:val="19"/>
+                <w:lang w:val="ru-RU"/>
+              </w:rPr>
+              <w:t xml:space="preserve"> </w:t>
+            </w:r>
+            <w:proofErr w:type="spellStart"/>
+            <w:r>
+              <w:rPr>
+                <w:rFonts w:ascii="Cascadia Mono" w:hAnsi="Cascadia Mono" w:cs="Cascadia Mono"/>
+                <w:color w:val="000000"/>
+                <w:sz w:val="19"/>
+                <w:szCs w:val="19"/>
+                <w:lang w:val="en-US"/>
+              </w:rPr>
+              <w:t>maxcc</w:t>
+            </w:r>
+            <w:proofErr w:type="spellEnd"/>
             <w:r>
               <w:rPr>
                 <w:rFonts w:ascii="Cascadia Mono" w:hAnsi="Cascadia Mono" w:cs="Cascadia Mono"/>
@@ -18019,134 +17932,6 @@
               </w:rPr>
               <w:t xml:space="preserve">    </w:t>
             </w:r>
-            <w:r>
-              <w:rPr>
-                <w:rFonts w:ascii="Cascadia Mono" w:hAnsi="Cascadia Mono" w:cs="Cascadia Mono"/>
-                <w:color w:val="0000FF"/>
-                <w:sz w:val="19"/>
-                <w:szCs w:val="19"/>
-                <w:lang w:val="en-US"/>
-              </w:rPr>
-              <w:t>for</w:t>
-            </w:r>
-            <w:r>
-              <w:rPr>
-                <w:rFonts w:ascii="Cascadia Mono" w:hAnsi="Cascadia Mono" w:cs="Cascadia Mono"/>
-                <w:color w:val="000000"/>
-                <w:sz w:val="19"/>
-                <w:szCs w:val="19"/>
-                <w:lang w:val="en-US"/>
-              </w:rPr>
-              <w:t xml:space="preserve"> (</w:t>
-            </w:r>
-            <w:proofErr w:type="spellStart"/>
-            <w:r>
-              <w:rPr>
-                <w:rFonts w:ascii="Cascadia Mono" w:hAnsi="Cascadia Mono" w:cs="Cascadia Mono"/>
-                <w:color w:val="0000FF"/>
-                <w:sz w:val="19"/>
-                <w:szCs w:val="19"/>
-                <w:lang w:val="en-US"/>
-              </w:rPr>
-              <w:t>int</w:t>
-            </w:r>
-            <w:proofErr w:type="spellEnd"/>
-            <w:r>
-              <w:rPr>
-                <w:rFonts w:ascii="Cascadia Mono" w:hAnsi="Cascadia Mono" w:cs="Cascadia Mono"/>
-                <w:color w:val="000000"/>
-                <w:sz w:val="19"/>
-                <w:szCs w:val="19"/>
-                <w:lang w:val="en-US"/>
-              </w:rPr>
-              <w:t xml:space="preserve"> </w:t>
-            </w:r>
-            <w:proofErr w:type="spellStart"/>
-            <w:r>
-              <w:rPr>
-                <w:rFonts w:ascii="Cascadia Mono" w:hAnsi="Cascadia Mono" w:cs="Cascadia Mono"/>
-                <w:color w:val="000000"/>
-                <w:sz w:val="19"/>
-                <w:szCs w:val="19"/>
-                <w:lang w:val="en-US"/>
-              </w:rPr>
-              <w:t>i</w:t>
-            </w:r>
-            <w:proofErr w:type="spellEnd"/>
-            <w:r>
-              <w:rPr>
-                <w:rFonts w:ascii="Cascadia Mono" w:hAnsi="Cascadia Mono" w:cs="Cascadia Mono"/>
-                <w:color w:val="000000"/>
-                <w:sz w:val="19"/>
-                <w:szCs w:val="19"/>
-                <w:lang w:val="en-US"/>
-              </w:rPr>
-              <w:t xml:space="preserve"> = 0; </w:t>
-            </w:r>
-            <w:proofErr w:type="spellStart"/>
-            <w:r>
-              <w:rPr>
-                <w:rFonts w:ascii="Cascadia Mono" w:hAnsi="Cascadia Mono" w:cs="Cascadia Mono"/>
-                <w:color w:val="000000"/>
-                <w:sz w:val="19"/>
-                <w:szCs w:val="19"/>
-                <w:lang w:val="en-US"/>
-              </w:rPr>
-              <w:t>i</w:t>
-            </w:r>
-            <w:proofErr w:type="spellEnd"/>
-            <w:r>
-              <w:rPr>
-                <w:rFonts w:ascii="Cascadia Mono" w:hAnsi="Cascadia Mono" w:cs="Cascadia Mono"/>
-                <w:color w:val="000000"/>
-                <w:sz w:val="19"/>
-                <w:szCs w:val="19"/>
-                <w:lang w:val="en-US"/>
-              </w:rPr>
-              <w:t xml:space="preserve"> &lt; </w:t>
-            </w:r>
-            <w:r>
-              <w:rPr>
-                <w:rFonts w:ascii="Cascadia Mono" w:hAnsi="Cascadia Mono" w:cs="Cascadia Mono"/>
-                <w:color w:val="6F008A"/>
-                <w:sz w:val="19"/>
-                <w:szCs w:val="19"/>
-                <w:lang w:val="en-US"/>
-              </w:rPr>
-              <w:t>NN</w:t>
-            </w:r>
-            <w:r>
-              <w:rPr>
-                <w:rFonts w:ascii="Cascadia Mono" w:hAnsi="Cascadia Mono" w:cs="Cascadia Mono"/>
-                <w:color w:val="000000"/>
-                <w:sz w:val="19"/>
-                <w:szCs w:val="19"/>
-                <w:lang w:val="en-US"/>
-              </w:rPr>
-              <w:t xml:space="preserve">; </w:t>
-            </w:r>
-            <w:proofErr w:type="spellStart"/>
-            <w:r>
-              <w:rPr>
-                <w:rFonts w:ascii="Cascadia Mono" w:hAnsi="Cascadia Mono" w:cs="Cascadia Mono"/>
-                <w:color w:val="000000"/>
-                <w:sz w:val="19"/>
-                <w:szCs w:val="19"/>
-                <w:lang w:val="en-US"/>
-              </w:rPr>
-              <w:t>i</w:t>
-            </w:r>
-            <w:proofErr w:type="spellEnd"/>
-            <w:r>
-              <w:rPr>
-                <w:rFonts w:ascii="Cascadia Mono" w:hAnsi="Cascadia Mono" w:cs="Cascadia Mono"/>
-                <w:color w:val="000000"/>
-                <w:sz w:val="19"/>
-                <w:szCs w:val="19"/>
-                <w:lang w:val="en-US"/>
-              </w:rPr>
-              <w:t xml:space="preserve">++) </w:t>
-            </w:r>
             <w:proofErr w:type="spellStart"/>
             <w:proofErr w:type="gramStart"/>
             <w:r>
@@ -18211,51 +17996,51 @@
                 <w:szCs w:val="19"/>
                 <w:lang w:val="en-US"/>
               </w:rPr>
-              <w:t xml:space="preserve"> v[</w:t>
-            </w:r>
-            <w:proofErr w:type="spellStart"/>
-            <w:r>
-              <w:rPr>
-                <w:rFonts w:ascii="Cascadia Mono" w:hAnsi="Cascadia Mono" w:cs="Cascadia Mono"/>
-                <w:color w:val="000000"/>
-                <w:sz w:val="19"/>
-                <w:szCs w:val="19"/>
-                <w:lang w:val="en-US"/>
-              </w:rPr>
-              <w:t>i</w:t>
-            </w:r>
-            <w:proofErr w:type="spellEnd"/>
-            <w:r>
-              <w:rPr>
-                <w:rFonts w:ascii="Cascadia Mono" w:hAnsi="Cascadia Mono" w:cs="Cascadia Mono"/>
-                <w:color w:val="000000"/>
-                <w:sz w:val="19"/>
-                <w:szCs w:val="19"/>
-                <w:lang w:val="en-US"/>
-              </w:rPr>
-              <w:t>] * c[</w:t>
-            </w:r>
-            <w:proofErr w:type="spellStart"/>
-            <w:r>
-              <w:rPr>
-                <w:rFonts w:ascii="Cascadia Mono" w:hAnsi="Cascadia Mono" w:cs="Cascadia Mono"/>
-                <w:color w:val="000000"/>
-                <w:sz w:val="19"/>
-                <w:szCs w:val="19"/>
-                <w:lang w:val="en-US"/>
-              </w:rPr>
-              <w:t>i</w:t>
-            </w:r>
-            <w:proofErr w:type="spellEnd"/>
-            <w:r>
-              <w:rPr>
-                <w:rFonts w:ascii="Cascadia Mono" w:hAnsi="Cascadia Mono" w:cs="Cascadia Mono"/>
-                <w:color w:val="000000"/>
-                <w:sz w:val="19"/>
-                <w:szCs w:val="19"/>
-                <w:lang w:val="en-US"/>
-              </w:rPr>
-              <w:t xml:space="preserve">] </w:t>
+              <w:t xml:space="preserve"> </w:t>
+            </w:r>
+            <w:proofErr w:type="spellStart"/>
+            <w:r>
+              <w:rPr>
+                <w:rFonts w:ascii="Cascadia Mono" w:hAnsi="Cascadia Mono" w:cs="Cascadia Mono"/>
+                <w:color w:val="000000"/>
+                <w:sz w:val="19"/>
+                <w:szCs w:val="19"/>
+                <w:lang w:val="en-US"/>
+              </w:rPr>
+              <w:t>std</w:t>
+            </w:r>
+            <w:proofErr w:type="spellEnd"/>
+            <w:r>
+              <w:rPr>
+                <w:rFonts w:ascii="Cascadia Mono" w:hAnsi="Cascadia Mono" w:cs="Cascadia Mono"/>
+                <w:color w:val="000000"/>
+                <w:sz w:val="19"/>
+                <w:szCs w:val="19"/>
+                <w:lang w:val="en-US"/>
+              </w:rPr>
+              <w:t>::</w:t>
+            </w:r>
+            <w:proofErr w:type="spellStart"/>
+            <w:r>
+              <w:rPr>
+                <w:rFonts w:ascii="Cascadia Mono" w:hAnsi="Cascadia Mono" w:cs="Cascadia Mono"/>
+                <w:color w:val="000000"/>
+                <w:sz w:val="19"/>
+                <w:szCs w:val="19"/>
+                <w:lang w:val="en-US"/>
+              </w:rPr>
+              <w:t>endl</w:t>
+            </w:r>
+            <w:proofErr w:type="spellEnd"/>
+            <w:r>
+              <w:rPr>
+                <w:rFonts w:ascii="Cascadia Mono" w:hAnsi="Cascadia Mono" w:cs="Cascadia Mono"/>
+                <w:color w:val="000000"/>
+                <w:sz w:val="19"/>
+                <w:szCs w:val="19"/>
+                <w:lang w:val="en-US"/>
+              </w:rPr>
+              <w:t xml:space="preserve"> </w:t>
             </w:r>
             <w:r>
               <w:rPr>
@@ -18285,7 +18070,51 @@
                 <w:szCs w:val="19"/>
                 <w:lang w:val="en-US"/>
               </w:rPr>
-              <w:t>" "</w:t>
+              <w:t xml:space="preserve">"- </w:t>
+            </w:r>
+            <w:proofErr w:type="spellStart"/>
+            <w:r>
+              <w:rPr>
+                <w:rFonts w:ascii="Cascadia Mono" w:hAnsi="Cascadia Mono" w:cs="Cascadia Mono"/>
+                <w:color w:val="A31515"/>
+                <w:sz w:val="19"/>
+                <w:szCs w:val="19"/>
+                <w:lang w:val="en-US"/>
+              </w:rPr>
+              <w:t>вес</w:t>
+            </w:r>
+            <w:proofErr w:type="spellEnd"/>
+            <w:r>
+              <w:rPr>
+                <w:rFonts w:ascii="Cascadia Mono" w:hAnsi="Cascadia Mono" w:cs="Cascadia Mono"/>
+                <w:color w:val="A31515"/>
+                <w:sz w:val="19"/>
+                <w:szCs w:val="19"/>
+                <w:lang w:val="en-US"/>
+              </w:rPr>
+              <w:t xml:space="preserve"> </w:t>
+            </w:r>
+            <w:proofErr w:type="spellStart"/>
+            <w:r>
+              <w:rPr>
+                <w:rFonts w:ascii="Cascadia Mono" w:hAnsi="Cascadia Mono" w:cs="Cascadia Mono"/>
+                <w:color w:val="A31515"/>
+                <w:sz w:val="19"/>
+                <w:szCs w:val="19"/>
+                <w:lang w:val="en-US"/>
+              </w:rPr>
+              <w:t>рюкзака</w:t>
+            </w:r>
+            <w:proofErr w:type="spellEnd"/>
+            <w:r>
+              <w:rPr>
+                <w:rFonts w:ascii="Cascadia Mono" w:hAnsi="Cascadia Mono" w:cs="Cascadia Mono"/>
+                <w:color w:val="A31515"/>
+                <w:sz w:val="19"/>
+                <w:szCs w:val="19"/>
+                <w:lang w:val="en-US"/>
+              </w:rPr>
+              <w:t>: "</w:t>
             </w:r>
             <w:r>
               <w:rPr>
@@ -18308,7 +18137,7 @@
                 <w:color w:val="000000"/>
                 <w:sz w:val="19"/>
                 <w:szCs w:val="19"/>
-                <w:lang w:val="ru-RU"/>
+                <w:lang w:val="en-US"/>
               </w:rPr>
             </w:pPr>
             <w:r>
@@ -18322,196 +18151,198 @@
               <w:t xml:space="preserve">    </w:t>
             </w:r>
             <w:proofErr w:type="spellStart"/>
-            <w:proofErr w:type="gramStart"/>
-            <w:r>
-              <w:rPr>
-                <w:rFonts w:ascii="Cascadia Mono" w:hAnsi="Cascadia Mono" w:cs="Cascadia Mono"/>
-                <w:color w:val="000000"/>
-                <w:sz w:val="19"/>
-                <w:szCs w:val="19"/>
-                <w:lang w:val="en-US"/>
-              </w:rPr>
-              <w:t>std</w:t>
-            </w:r>
-            <w:proofErr w:type="spellEnd"/>
-            <w:r>
-              <w:rPr>
-                <w:rFonts w:ascii="Cascadia Mono" w:hAnsi="Cascadia Mono" w:cs="Cascadia Mono"/>
-                <w:color w:val="000000"/>
-                <w:sz w:val="19"/>
-                <w:szCs w:val="19"/>
-                <w:lang w:val="ru-RU"/>
-              </w:rPr>
-              <w:t>::</w:t>
-            </w:r>
-            <w:proofErr w:type="spellStart"/>
-            <w:proofErr w:type="gramEnd"/>
-            <w:r>
-              <w:rPr>
-                <w:rFonts w:ascii="Cascadia Mono" w:hAnsi="Cascadia Mono" w:cs="Cascadia Mono"/>
-                <w:color w:val="000000"/>
-                <w:sz w:val="19"/>
-                <w:szCs w:val="19"/>
-                <w:lang w:val="en-US"/>
-              </w:rPr>
-              <w:t>cout</w:t>
-            </w:r>
-            <w:proofErr w:type="spellEnd"/>
-            <w:r>
-              <w:rPr>
-                <w:rFonts w:ascii="Cascadia Mono" w:hAnsi="Cascadia Mono" w:cs="Cascadia Mono"/>
-                <w:color w:val="000000"/>
-                <w:sz w:val="19"/>
-                <w:szCs w:val="19"/>
-                <w:lang w:val="ru-RU"/>
-              </w:rPr>
-              <w:t xml:space="preserve"> </w:t>
-            </w:r>
-            <w:r>
-              <w:rPr>
-                <w:rFonts w:ascii="Cascadia Mono" w:hAnsi="Cascadia Mono" w:cs="Cascadia Mono"/>
-                <w:color w:val="008080"/>
-                <w:sz w:val="19"/>
-                <w:szCs w:val="19"/>
-                <w:lang w:val="ru-RU"/>
-              </w:rPr>
-              <w:t>&lt;&lt;</w:t>
-            </w:r>
-            <w:r>
-              <w:rPr>
-                <w:rFonts w:ascii="Cascadia Mono" w:hAnsi="Cascadia Mono" w:cs="Cascadia Mono"/>
-                <w:color w:val="000000"/>
-                <w:sz w:val="19"/>
-                <w:szCs w:val="19"/>
-                <w:lang w:val="ru-RU"/>
-              </w:rPr>
-              <w:t xml:space="preserve"> </w:t>
-            </w:r>
-            <w:proofErr w:type="spellStart"/>
-            <w:r>
-              <w:rPr>
-                <w:rFonts w:ascii="Cascadia Mono" w:hAnsi="Cascadia Mono" w:cs="Cascadia Mono"/>
-                <w:color w:val="000000"/>
-                <w:sz w:val="19"/>
-                <w:szCs w:val="19"/>
-                <w:lang w:val="en-US"/>
-              </w:rPr>
-              <w:t>std</w:t>
-            </w:r>
-            <w:proofErr w:type="spellEnd"/>
-            <w:r>
-              <w:rPr>
-                <w:rFonts w:ascii="Cascadia Mono" w:hAnsi="Cascadia Mono" w:cs="Cascadia Mono"/>
-                <w:color w:val="000000"/>
-                <w:sz w:val="19"/>
-                <w:szCs w:val="19"/>
-                <w:lang w:val="ru-RU"/>
-              </w:rPr>
-              <w:t>::</w:t>
-            </w:r>
-            <w:proofErr w:type="spellStart"/>
-            <w:r>
-              <w:rPr>
-                <w:rFonts w:ascii="Cascadia Mono" w:hAnsi="Cascadia Mono" w:cs="Cascadia Mono"/>
-                <w:color w:val="000000"/>
-                <w:sz w:val="19"/>
-                <w:szCs w:val="19"/>
-                <w:lang w:val="en-US"/>
-              </w:rPr>
-              <w:t>endl</w:t>
-            </w:r>
-            <w:proofErr w:type="spellEnd"/>
-            <w:r>
-              <w:rPr>
-                <w:rFonts w:ascii="Cascadia Mono" w:hAnsi="Cascadia Mono" w:cs="Cascadia Mono"/>
-                <w:color w:val="000000"/>
-                <w:sz w:val="19"/>
-                <w:szCs w:val="19"/>
-                <w:lang w:val="ru-RU"/>
-              </w:rPr>
-              <w:t xml:space="preserve"> </w:t>
-            </w:r>
-            <w:r>
-              <w:rPr>
-                <w:rFonts w:ascii="Cascadia Mono" w:hAnsi="Cascadia Mono" w:cs="Cascadia Mono"/>
-                <w:color w:val="008080"/>
-                <w:sz w:val="19"/>
-                <w:szCs w:val="19"/>
-                <w:lang w:val="ru-RU"/>
-              </w:rPr>
-              <w:t>&lt;&lt;</w:t>
-            </w:r>
-            <w:r>
-              <w:rPr>
-                <w:rFonts w:ascii="Cascadia Mono" w:hAnsi="Cascadia Mono" w:cs="Cascadia Mono"/>
-                <w:color w:val="000000"/>
-                <w:sz w:val="19"/>
-                <w:szCs w:val="19"/>
-                <w:lang w:val="ru-RU"/>
-              </w:rPr>
-              <w:t xml:space="preserve"> </w:t>
-            </w:r>
-            <w:r>
-              <w:rPr>
-                <w:rFonts w:ascii="Cascadia Mono" w:hAnsi="Cascadia Mono" w:cs="Cascadia Mono"/>
-                <w:color w:val="A31515"/>
-                <w:sz w:val="19"/>
-                <w:szCs w:val="19"/>
-                <w:lang w:val="ru-RU"/>
-              </w:rPr>
-              <w:t>"- оптимальная стоимость рюкзака: "</w:t>
-            </w:r>
-            <w:r>
-              <w:rPr>
-                <w:rFonts w:ascii="Cascadia Mono" w:hAnsi="Cascadia Mono" w:cs="Cascadia Mono"/>
-                <w:color w:val="000000"/>
-                <w:sz w:val="19"/>
-                <w:szCs w:val="19"/>
-                <w:lang w:val="ru-RU"/>
-              </w:rPr>
-              <w:t xml:space="preserve"> </w:t>
-            </w:r>
-            <w:r>
-              <w:rPr>
-                <w:rFonts w:ascii="Cascadia Mono" w:hAnsi="Cascadia Mono" w:cs="Cascadia Mono"/>
-                <w:color w:val="008080"/>
-                <w:sz w:val="19"/>
-                <w:szCs w:val="19"/>
-                <w:lang w:val="ru-RU"/>
-              </w:rPr>
-              <w:t>&lt;&lt;</w:t>
-            </w:r>
-            <w:r>
-              <w:rPr>
-                <w:rFonts w:ascii="Cascadia Mono" w:hAnsi="Cascadia Mono" w:cs="Cascadia Mono"/>
-                <w:color w:val="000000"/>
-                <w:sz w:val="19"/>
-                <w:szCs w:val="19"/>
-                <w:lang w:val="ru-RU"/>
-              </w:rPr>
-              <w:t xml:space="preserve"> </w:t>
-            </w:r>
-            <w:proofErr w:type="spellStart"/>
-            <w:r>
-              <w:rPr>
-                <w:rFonts w:ascii="Cascadia Mono" w:hAnsi="Cascadia Mono" w:cs="Cascadia Mono"/>
-                <w:color w:val="000000"/>
-                <w:sz w:val="19"/>
-                <w:szCs w:val="19"/>
-                <w:lang w:val="en-US"/>
-              </w:rPr>
-              <w:t>maxcc</w:t>
-            </w:r>
-            <w:proofErr w:type="spellEnd"/>
-            <w:r>
-              <w:rPr>
-                <w:rFonts w:ascii="Cascadia Mono" w:hAnsi="Cascadia Mono" w:cs="Cascadia Mono"/>
-                <w:color w:val="000000"/>
-                <w:sz w:val="19"/>
-                <w:szCs w:val="19"/>
-                <w:lang w:val="ru-RU"/>
-              </w:rPr>
-              <w:t>;</w:t>
+            <w:r>
+              <w:rPr>
+                <w:rFonts w:ascii="Cascadia Mono" w:hAnsi="Cascadia Mono" w:cs="Cascadia Mono"/>
+                <w:color w:val="0000FF"/>
+                <w:sz w:val="19"/>
+                <w:szCs w:val="19"/>
+                <w:lang w:val="en-US"/>
+              </w:rPr>
+              <w:t>int</w:t>
+            </w:r>
+            <w:proofErr w:type="spellEnd"/>
+            <w:r>
+              <w:rPr>
+                <w:rFonts w:ascii="Cascadia Mono" w:hAnsi="Cascadia Mono" w:cs="Cascadia Mono"/>
+                <w:color w:val="000000"/>
+                <w:sz w:val="19"/>
+                <w:szCs w:val="19"/>
+                <w:lang w:val="en-US"/>
+              </w:rPr>
+              <w:t xml:space="preserve"> s = 0; </w:t>
+            </w:r>
+            <w:r>
+              <w:rPr>
+                <w:rFonts w:ascii="Cascadia Mono" w:hAnsi="Cascadia Mono" w:cs="Cascadia Mono"/>
+                <w:color w:val="0000FF"/>
+                <w:sz w:val="19"/>
+                <w:szCs w:val="19"/>
+                <w:lang w:val="en-US"/>
+              </w:rPr>
+              <w:t>for</w:t>
+            </w:r>
+            <w:r>
+              <w:rPr>
+                <w:rFonts w:ascii="Cascadia Mono" w:hAnsi="Cascadia Mono" w:cs="Cascadia Mono"/>
+                <w:color w:val="000000"/>
+                <w:sz w:val="19"/>
+                <w:szCs w:val="19"/>
+                <w:lang w:val="en-US"/>
+              </w:rPr>
+              <w:t xml:space="preserve"> (</w:t>
+            </w:r>
+            <w:proofErr w:type="spellStart"/>
+            <w:r>
+              <w:rPr>
+                <w:rFonts w:ascii="Cascadia Mono" w:hAnsi="Cascadia Mono" w:cs="Cascadia Mono"/>
+                <w:color w:val="0000FF"/>
+                <w:sz w:val="19"/>
+                <w:szCs w:val="19"/>
+                <w:lang w:val="en-US"/>
+              </w:rPr>
+              <w:t>int</w:t>
+            </w:r>
+            <w:proofErr w:type="spellEnd"/>
+            <w:r>
+              <w:rPr>
+                <w:rFonts w:ascii="Cascadia Mono" w:hAnsi="Cascadia Mono" w:cs="Cascadia Mono"/>
+                <w:color w:val="000000"/>
+                <w:sz w:val="19"/>
+                <w:szCs w:val="19"/>
+                <w:lang w:val="en-US"/>
+              </w:rPr>
+              <w:t xml:space="preserve"> </w:t>
+            </w:r>
+            <w:proofErr w:type="spellStart"/>
+            <w:r>
+              <w:rPr>
+                <w:rFonts w:ascii="Cascadia Mono" w:hAnsi="Cascadia Mono" w:cs="Cascadia Mono"/>
+                <w:color w:val="000000"/>
+                <w:sz w:val="19"/>
+                <w:szCs w:val="19"/>
+                <w:lang w:val="en-US"/>
+              </w:rPr>
+              <w:t>i</w:t>
+            </w:r>
+            <w:proofErr w:type="spellEnd"/>
+            <w:r>
+              <w:rPr>
+                <w:rFonts w:ascii="Cascadia Mono" w:hAnsi="Cascadia Mono" w:cs="Cascadia Mono"/>
+                <w:color w:val="000000"/>
+                <w:sz w:val="19"/>
+                <w:szCs w:val="19"/>
+                <w:lang w:val="en-US"/>
+              </w:rPr>
+              <w:t xml:space="preserve"> = 0; </w:t>
+            </w:r>
+            <w:proofErr w:type="spellStart"/>
+            <w:r>
+              <w:rPr>
+                <w:rFonts w:ascii="Cascadia Mono" w:hAnsi="Cascadia Mono" w:cs="Cascadia Mono"/>
+                <w:color w:val="000000"/>
+                <w:sz w:val="19"/>
+                <w:szCs w:val="19"/>
+                <w:lang w:val="en-US"/>
+              </w:rPr>
+              <w:t>i</w:t>
+            </w:r>
+            <w:proofErr w:type="spellEnd"/>
+            <w:r>
+              <w:rPr>
+                <w:rFonts w:ascii="Cascadia Mono" w:hAnsi="Cascadia Mono" w:cs="Cascadia Mono"/>
+                <w:color w:val="000000"/>
+                <w:sz w:val="19"/>
+                <w:szCs w:val="19"/>
+                <w:lang w:val="en-US"/>
+              </w:rPr>
+              <w:t xml:space="preserve"> &lt; </w:t>
+            </w:r>
+            <w:r>
+              <w:rPr>
+                <w:rFonts w:ascii="Cascadia Mono" w:hAnsi="Cascadia Mono" w:cs="Cascadia Mono"/>
+                <w:color w:val="6F008A"/>
+                <w:sz w:val="19"/>
+                <w:szCs w:val="19"/>
+                <w:lang w:val="en-US"/>
+              </w:rPr>
+              <w:t>NN</w:t>
+            </w:r>
+            <w:r>
+              <w:rPr>
+                <w:rFonts w:ascii="Cascadia Mono" w:hAnsi="Cascadia Mono" w:cs="Cascadia Mono"/>
+                <w:color w:val="000000"/>
+                <w:sz w:val="19"/>
+                <w:szCs w:val="19"/>
+                <w:lang w:val="en-US"/>
+              </w:rPr>
+              <w:t xml:space="preserve">; </w:t>
+            </w:r>
+            <w:proofErr w:type="spellStart"/>
+            <w:r>
+              <w:rPr>
+                <w:rFonts w:ascii="Cascadia Mono" w:hAnsi="Cascadia Mono" w:cs="Cascadia Mono"/>
+                <w:color w:val="000000"/>
+                <w:sz w:val="19"/>
+                <w:szCs w:val="19"/>
+                <w:lang w:val="en-US"/>
+              </w:rPr>
+              <w:t>i</w:t>
+            </w:r>
+            <w:proofErr w:type="spellEnd"/>
+            <w:r>
+              <w:rPr>
+                <w:rFonts w:ascii="Cascadia Mono" w:hAnsi="Cascadia Mono" w:cs="Cascadia Mono"/>
+                <w:color w:val="000000"/>
+                <w:sz w:val="19"/>
+                <w:szCs w:val="19"/>
+                <w:lang w:val="en-US"/>
+              </w:rPr>
+              <w:t>++) s += m[</w:t>
+            </w:r>
+            <w:proofErr w:type="spellStart"/>
+            <w:r>
+              <w:rPr>
+                <w:rFonts w:ascii="Cascadia Mono" w:hAnsi="Cascadia Mono" w:cs="Cascadia Mono"/>
+                <w:color w:val="000000"/>
+                <w:sz w:val="19"/>
+                <w:szCs w:val="19"/>
+                <w:lang w:val="en-US"/>
+              </w:rPr>
+              <w:t>i</w:t>
+            </w:r>
+            <w:proofErr w:type="spellEnd"/>
+            <w:r>
+              <w:rPr>
+                <w:rFonts w:ascii="Cascadia Mono" w:hAnsi="Cascadia Mono" w:cs="Cascadia Mono"/>
+                <w:color w:val="000000"/>
+                <w:sz w:val="19"/>
+                <w:szCs w:val="19"/>
+                <w:lang w:val="en-US"/>
+              </w:rPr>
+              <w:t>] * v[</w:t>
+            </w:r>
+            <w:proofErr w:type="spellStart"/>
+            <w:r>
+              <w:rPr>
+                <w:rFonts w:ascii="Cascadia Mono" w:hAnsi="Cascadia Mono" w:cs="Cascadia Mono"/>
+                <w:color w:val="000000"/>
+                <w:sz w:val="19"/>
+                <w:szCs w:val="19"/>
+                <w:lang w:val="en-US"/>
+              </w:rPr>
+              <w:t>i</w:t>
+            </w:r>
+            <w:proofErr w:type="spellEnd"/>
+            <w:r>
+              <w:rPr>
+                <w:rFonts w:ascii="Cascadia Mono" w:hAnsi="Cascadia Mono" w:cs="Cascadia Mono"/>
+                <w:color w:val="000000"/>
+                <w:sz w:val="19"/>
+                <w:szCs w:val="19"/>
+                <w:lang w:val="en-US"/>
+              </w:rPr>
+              <w:t>];</w:t>
             </w:r>
           </w:p>
           <w:p>
@@ -18533,7 +18364,7 @@
                 <w:color w:val="000000"/>
                 <w:sz w:val="19"/>
                 <w:szCs w:val="19"/>
-                <w:lang w:val="ru-RU"/>
+                <w:lang w:val="en-US"/>
               </w:rPr>
               <w:t xml:space="preserve">    </w:t>
             </w:r>
@@ -18601,135 +18432,7 @@
                 <w:szCs w:val="19"/>
                 <w:lang w:val="en-US"/>
               </w:rPr>
-              <w:t xml:space="preserve"> </w:t>
-            </w:r>
-            <w:proofErr w:type="spellStart"/>
-            <w:r>
-              <w:rPr>
-                <w:rFonts w:ascii="Cascadia Mono" w:hAnsi="Cascadia Mono" w:cs="Cascadia Mono"/>
-                <w:color w:val="000000"/>
-                <w:sz w:val="19"/>
-                <w:szCs w:val="19"/>
-                <w:lang w:val="en-US"/>
-              </w:rPr>
-              <w:t>std</w:t>
-            </w:r>
-            <w:proofErr w:type="spellEnd"/>
-            <w:r>
-              <w:rPr>
-                <w:rFonts w:ascii="Cascadia Mono" w:hAnsi="Cascadia Mono" w:cs="Cascadia Mono"/>
-                <w:color w:val="000000"/>
-                <w:sz w:val="19"/>
-                <w:szCs w:val="19"/>
-                <w:lang w:val="en-US"/>
-              </w:rPr>
-              <w:t>::</w:t>
-            </w:r>
-            <w:proofErr w:type="spellStart"/>
-            <w:r>
-              <w:rPr>
-                <w:rFonts w:ascii="Cascadia Mono" w:hAnsi="Cascadia Mono" w:cs="Cascadia Mono"/>
-                <w:color w:val="000000"/>
-                <w:sz w:val="19"/>
-                <w:szCs w:val="19"/>
-                <w:lang w:val="en-US"/>
-              </w:rPr>
-              <w:t>endl</w:t>
-            </w:r>
-            <w:proofErr w:type="spellEnd"/>
-            <w:r>
-              <w:rPr>
-                <w:rFonts w:ascii="Cascadia Mono" w:hAnsi="Cascadia Mono" w:cs="Cascadia Mono"/>
-                <w:color w:val="000000"/>
-                <w:sz w:val="19"/>
-                <w:szCs w:val="19"/>
-                <w:lang w:val="en-US"/>
-              </w:rPr>
-              <w:t xml:space="preserve"> </w:t>
-            </w:r>
-            <w:r>
-              <w:rPr>
-                <w:rFonts w:ascii="Cascadia Mono" w:hAnsi="Cascadia Mono" w:cs="Cascadia Mono"/>
-                <w:color w:val="008080"/>
-                <w:sz w:val="19"/>
-                <w:szCs w:val="19"/>
-                <w:lang w:val="en-US"/>
-              </w:rPr>
-              <w:t>&lt;&lt;</w:t>
-            </w:r>
-            <w:r>
-              <w:rPr>
-                <w:rFonts w:ascii="Cascadia Mono" w:hAnsi="Cascadia Mono" w:cs="Cascadia Mono"/>
-                <w:color w:val="000000"/>
-                <w:sz w:val="19"/>
-                <w:szCs w:val="19"/>
-                <w:lang w:val="en-US"/>
-              </w:rPr>
-              <w:t xml:space="preserve"> </w:t>
-            </w:r>
-            <w:r>
-              <w:rPr>
-                <w:rFonts w:ascii="Cascadia Mono" w:hAnsi="Cascadia Mono" w:cs="Cascadia Mono"/>
-                <w:color w:val="A31515"/>
-                <w:sz w:val="19"/>
-                <w:szCs w:val="19"/>
-                <w:lang w:val="en-US"/>
-              </w:rPr>
-              <w:t xml:space="preserve">"- </w:t>
-            </w:r>
-            <w:proofErr w:type="spellStart"/>
-            <w:r>
-              <w:rPr>
-                <w:rFonts w:ascii="Cascadia Mono" w:hAnsi="Cascadia Mono" w:cs="Cascadia Mono"/>
-                <w:color w:val="A31515"/>
-                <w:sz w:val="19"/>
-                <w:szCs w:val="19"/>
-                <w:lang w:val="en-US"/>
-              </w:rPr>
-              <w:t>вес</w:t>
-            </w:r>
-            <w:proofErr w:type="spellEnd"/>
-            <w:r>
-              <w:rPr>
-                <w:rFonts w:ascii="Cascadia Mono" w:hAnsi="Cascadia Mono" w:cs="Cascadia Mono"/>
-                <w:color w:val="A31515"/>
-                <w:sz w:val="19"/>
-                <w:szCs w:val="19"/>
-                <w:lang w:val="en-US"/>
-              </w:rPr>
-              <w:t xml:space="preserve"> </w:t>
-            </w:r>
-            <w:proofErr w:type="spellStart"/>
-            <w:r>
-              <w:rPr>
-                <w:rFonts w:ascii="Cascadia Mono" w:hAnsi="Cascadia Mono" w:cs="Cascadia Mono"/>
-                <w:color w:val="A31515"/>
-                <w:sz w:val="19"/>
-                <w:szCs w:val="19"/>
-                <w:lang w:val="en-US"/>
-              </w:rPr>
-              <w:t>рюкзака</w:t>
-            </w:r>
-            <w:proofErr w:type="spellEnd"/>
-            <w:r>
-              <w:rPr>
-                <w:rFonts w:ascii="Cascadia Mono" w:hAnsi="Cascadia Mono" w:cs="Cascadia Mono"/>
-                <w:color w:val="A31515"/>
-                <w:sz w:val="19"/>
-                <w:szCs w:val="19"/>
-                <w:lang w:val="en-US"/>
-              </w:rPr>
-              <w:t>: "</w:t>
-            </w:r>
-            <w:r>
-              <w:rPr>
-                <w:rFonts w:ascii="Cascadia Mono" w:hAnsi="Cascadia Mono" w:cs="Cascadia Mono"/>
-                <w:color w:val="000000"/>
-                <w:sz w:val="19"/>
-                <w:szCs w:val="19"/>
-                <w:lang w:val="en-US"/>
-              </w:rPr>
-              <w:t>;</w:t>
+              <w:t xml:space="preserve"> s;</w:t>
             </w:r>
           </w:p>
           <w:p>
@@ -18756,198 +18459,198 @@
               <w:t xml:space="preserve">    </w:t>
             </w:r>
             <w:proofErr w:type="spellStart"/>
-            <w:r>
-              <w:rPr>
-                <w:rFonts w:ascii="Cascadia Mono" w:hAnsi="Cascadia Mono" w:cs="Cascadia Mono"/>
-                <w:color w:val="0000FF"/>
-                <w:sz w:val="19"/>
-                <w:szCs w:val="19"/>
-                <w:lang w:val="en-US"/>
-              </w:rPr>
-              <w:t>int</w:t>
-            </w:r>
-            <w:proofErr w:type="spellEnd"/>
-            <w:r>
-              <w:rPr>
-                <w:rFonts w:ascii="Cascadia Mono" w:hAnsi="Cascadia Mono" w:cs="Cascadia Mono"/>
-                <w:color w:val="000000"/>
-                <w:sz w:val="19"/>
-                <w:szCs w:val="19"/>
-                <w:lang w:val="en-US"/>
-              </w:rPr>
-              <w:t xml:space="preserve"> s = 0; </w:t>
-            </w:r>
-            <w:r>
-              <w:rPr>
-                <w:rFonts w:ascii="Cascadia Mono" w:hAnsi="Cascadia Mono" w:cs="Cascadia Mono"/>
-                <w:color w:val="0000FF"/>
-                <w:sz w:val="19"/>
-                <w:szCs w:val="19"/>
-                <w:lang w:val="en-US"/>
-              </w:rPr>
-              <w:t>for</w:t>
-            </w:r>
-            <w:r>
-              <w:rPr>
-                <w:rFonts w:ascii="Cascadia Mono" w:hAnsi="Cascadia Mono" w:cs="Cascadia Mono"/>
-                <w:color w:val="000000"/>
-                <w:sz w:val="19"/>
-                <w:szCs w:val="19"/>
-                <w:lang w:val="en-US"/>
-              </w:rPr>
-              <w:t xml:space="preserve"> (</w:t>
-            </w:r>
-            <w:proofErr w:type="spellStart"/>
-            <w:r>
-              <w:rPr>
-                <w:rFonts w:ascii="Cascadia Mono" w:hAnsi="Cascadia Mono" w:cs="Cascadia Mono"/>
-                <w:color w:val="0000FF"/>
-                <w:sz w:val="19"/>
-                <w:szCs w:val="19"/>
-                <w:lang w:val="en-US"/>
-              </w:rPr>
-              <w:t>int</w:t>
-            </w:r>
-            <w:proofErr w:type="spellEnd"/>
-            <w:r>
-              <w:rPr>
-                <w:rFonts w:ascii="Cascadia Mono" w:hAnsi="Cascadia Mono" w:cs="Cascadia Mono"/>
-                <w:color w:val="000000"/>
-                <w:sz w:val="19"/>
-                <w:szCs w:val="19"/>
-                <w:lang w:val="en-US"/>
-              </w:rPr>
-              <w:t xml:space="preserve"> </w:t>
-            </w:r>
-            <w:proofErr w:type="spellStart"/>
-            <w:r>
-              <w:rPr>
-                <w:rFonts w:ascii="Cascadia Mono" w:hAnsi="Cascadia Mono" w:cs="Cascadia Mono"/>
-                <w:color w:val="000000"/>
-                <w:sz w:val="19"/>
-                <w:szCs w:val="19"/>
-                <w:lang w:val="en-US"/>
-              </w:rPr>
-              <w:t>i</w:t>
-            </w:r>
-            <w:proofErr w:type="spellEnd"/>
-            <w:r>
-              <w:rPr>
-                <w:rFonts w:ascii="Cascadia Mono" w:hAnsi="Cascadia Mono" w:cs="Cascadia Mono"/>
-                <w:color w:val="000000"/>
-                <w:sz w:val="19"/>
-                <w:szCs w:val="19"/>
-                <w:lang w:val="en-US"/>
-              </w:rPr>
-              <w:t xml:space="preserve"> = 0; </w:t>
-            </w:r>
-            <w:proofErr w:type="spellStart"/>
-            <w:r>
-              <w:rPr>
-                <w:rFonts w:ascii="Cascadia Mono" w:hAnsi="Cascadia Mono" w:cs="Cascadia Mono"/>
-                <w:color w:val="000000"/>
-                <w:sz w:val="19"/>
-                <w:szCs w:val="19"/>
-                <w:lang w:val="en-US"/>
-              </w:rPr>
-              <w:t>i</w:t>
-            </w:r>
-            <w:proofErr w:type="spellEnd"/>
-            <w:r>
-              <w:rPr>
-                <w:rFonts w:ascii="Cascadia Mono" w:hAnsi="Cascadia Mono" w:cs="Cascadia Mono"/>
-                <w:color w:val="000000"/>
-                <w:sz w:val="19"/>
-                <w:szCs w:val="19"/>
-                <w:lang w:val="en-US"/>
-              </w:rPr>
-              <w:t xml:space="preserve"> &lt; </w:t>
-            </w:r>
-            <w:r>
-              <w:rPr>
-                <w:rFonts w:ascii="Cascadia Mono" w:hAnsi="Cascadia Mono" w:cs="Cascadia Mono"/>
-                <w:color w:val="6F008A"/>
-                <w:sz w:val="19"/>
-                <w:szCs w:val="19"/>
-                <w:lang w:val="en-US"/>
-              </w:rPr>
-              <w:t>NN</w:t>
-            </w:r>
-            <w:r>
-              <w:rPr>
-                <w:rFonts w:ascii="Cascadia Mono" w:hAnsi="Cascadia Mono" w:cs="Cascadia Mono"/>
-                <w:color w:val="000000"/>
-                <w:sz w:val="19"/>
-                <w:szCs w:val="19"/>
-                <w:lang w:val="en-US"/>
-              </w:rPr>
-              <w:t xml:space="preserve">; </w:t>
-            </w:r>
-            <w:proofErr w:type="spellStart"/>
-            <w:r>
-              <w:rPr>
-                <w:rFonts w:ascii="Cascadia Mono" w:hAnsi="Cascadia Mono" w:cs="Cascadia Mono"/>
-                <w:color w:val="000000"/>
-                <w:sz w:val="19"/>
-                <w:szCs w:val="19"/>
-                <w:lang w:val="en-US"/>
-              </w:rPr>
-              <w:t>i</w:t>
-            </w:r>
-            <w:proofErr w:type="spellEnd"/>
-            <w:r>
-              <w:rPr>
-                <w:rFonts w:ascii="Cascadia Mono" w:hAnsi="Cascadia Mono" w:cs="Cascadia Mono"/>
-                <w:color w:val="000000"/>
-                <w:sz w:val="19"/>
-                <w:szCs w:val="19"/>
-                <w:lang w:val="en-US"/>
-              </w:rPr>
-              <w:t>++) s += m[</w:t>
-            </w:r>
-            <w:proofErr w:type="spellStart"/>
-            <w:r>
-              <w:rPr>
-                <w:rFonts w:ascii="Cascadia Mono" w:hAnsi="Cascadia Mono" w:cs="Cascadia Mono"/>
-                <w:color w:val="000000"/>
-                <w:sz w:val="19"/>
-                <w:szCs w:val="19"/>
-                <w:lang w:val="en-US"/>
-              </w:rPr>
-              <w:t>i</w:t>
-            </w:r>
-            <w:proofErr w:type="spellEnd"/>
-            <w:r>
-              <w:rPr>
-                <w:rFonts w:ascii="Cascadia Mono" w:hAnsi="Cascadia Mono" w:cs="Cascadia Mono"/>
-                <w:color w:val="000000"/>
-                <w:sz w:val="19"/>
-                <w:szCs w:val="19"/>
-                <w:lang w:val="en-US"/>
-              </w:rPr>
-              <w:t>] * v[</w:t>
-            </w:r>
-            <w:proofErr w:type="spellStart"/>
-            <w:r>
-              <w:rPr>
-                <w:rFonts w:ascii="Cascadia Mono" w:hAnsi="Cascadia Mono" w:cs="Cascadia Mono"/>
-                <w:color w:val="000000"/>
-                <w:sz w:val="19"/>
-                <w:szCs w:val="19"/>
-                <w:lang w:val="en-US"/>
-              </w:rPr>
-              <w:t>i</w:t>
-            </w:r>
-            <w:proofErr w:type="spellEnd"/>
-            <w:r>
-              <w:rPr>
-                <w:rFonts w:ascii="Cascadia Mono" w:hAnsi="Cascadia Mono" w:cs="Cascadia Mono"/>
-                <w:color w:val="000000"/>
-                <w:sz w:val="19"/>
-                <w:szCs w:val="19"/>
-                <w:lang w:val="en-US"/>
-              </w:rPr>
-              <w:t>];</w:t>
+            <w:proofErr w:type="gramStart"/>
+            <w:r>
+              <w:rPr>
+                <w:rFonts w:ascii="Cascadia Mono" w:hAnsi="Cascadia Mono" w:cs="Cascadia Mono"/>
+                <w:color w:val="000000"/>
+                <w:sz w:val="19"/>
+                <w:szCs w:val="19"/>
+                <w:lang w:val="en-US"/>
+              </w:rPr>
+              <w:t>std</w:t>
+            </w:r>
+            <w:proofErr w:type="spellEnd"/>
+            <w:r>
+              <w:rPr>
+                <w:rFonts w:ascii="Cascadia Mono" w:hAnsi="Cascadia Mono" w:cs="Cascadia Mono"/>
+                <w:color w:val="000000"/>
+                <w:sz w:val="19"/>
+                <w:szCs w:val="19"/>
+                <w:lang w:val="en-US"/>
+              </w:rPr>
+              <w:t>::</w:t>
+            </w:r>
+            <w:proofErr w:type="spellStart"/>
+            <w:proofErr w:type="gramEnd"/>
+            <w:r>
+              <w:rPr>
+                <w:rFonts w:ascii="Cascadia Mono" w:hAnsi="Cascadia Mono" w:cs="Cascadia Mono"/>
+                <w:color w:val="000000"/>
+                <w:sz w:val="19"/>
+                <w:szCs w:val="19"/>
+                <w:lang w:val="en-US"/>
+              </w:rPr>
+              <w:t>cout</w:t>
+            </w:r>
+            <w:proofErr w:type="spellEnd"/>
+            <w:r>
+              <w:rPr>
+                <w:rFonts w:ascii="Cascadia Mono" w:hAnsi="Cascadia Mono" w:cs="Cascadia Mono"/>
+                <w:color w:val="000000"/>
+                <w:sz w:val="19"/>
+                <w:szCs w:val="19"/>
+                <w:lang w:val="en-US"/>
+              </w:rPr>
+              <w:t xml:space="preserve"> </w:t>
+            </w:r>
+            <w:r>
+              <w:rPr>
+                <w:rFonts w:ascii="Cascadia Mono" w:hAnsi="Cascadia Mono" w:cs="Cascadia Mono"/>
+                <w:color w:val="008080"/>
+                <w:sz w:val="19"/>
+                <w:szCs w:val="19"/>
+                <w:lang w:val="en-US"/>
+              </w:rPr>
+              <w:t>&lt;&lt;</w:t>
+            </w:r>
+            <w:r>
+              <w:rPr>
+                <w:rFonts w:ascii="Cascadia Mono" w:hAnsi="Cascadia Mono" w:cs="Cascadia Mono"/>
+                <w:color w:val="000000"/>
+                <w:sz w:val="19"/>
+                <w:szCs w:val="19"/>
+                <w:lang w:val="en-US"/>
+              </w:rPr>
+              <w:t xml:space="preserve"> </w:t>
+            </w:r>
+            <w:proofErr w:type="spellStart"/>
+            <w:r>
+              <w:rPr>
+                <w:rFonts w:ascii="Cascadia Mono" w:hAnsi="Cascadia Mono" w:cs="Cascadia Mono"/>
+                <w:color w:val="000000"/>
+                <w:sz w:val="19"/>
+                <w:szCs w:val="19"/>
+                <w:lang w:val="en-US"/>
+              </w:rPr>
+              <w:t>std</w:t>
+            </w:r>
+            <w:proofErr w:type="spellEnd"/>
+            <w:r>
+              <w:rPr>
+                <w:rFonts w:ascii="Cascadia Mono" w:hAnsi="Cascadia Mono" w:cs="Cascadia Mono"/>
+                <w:color w:val="000000"/>
+                <w:sz w:val="19"/>
+                <w:szCs w:val="19"/>
+                <w:lang w:val="en-US"/>
+              </w:rPr>
+              <w:t>::</w:t>
+            </w:r>
+            <w:proofErr w:type="spellStart"/>
+            <w:r>
+              <w:rPr>
+                <w:rFonts w:ascii="Cascadia Mono" w:hAnsi="Cascadia Mono" w:cs="Cascadia Mono"/>
+                <w:color w:val="000000"/>
+                <w:sz w:val="19"/>
+                <w:szCs w:val="19"/>
+                <w:lang w:val="en-US"/>
+              </w:rPr>
+              <w:t>endl</w:t>
+            </w:r>
+            <w:proofErr w:type="spellEnd"/>
+            <w:r>
+              <w:rPr>
+                <w:rFonts w:ascii="Cascadia Mono" w:hAnsi="Cascadia Mono" w:cs="Cascadia Mono"/>
+                <w:color w:val="000000"/>
+                <w:sz w:val="19"/>
+                <w:szCs w:val="19"/>
+                <w:lang w:val="en-US"/>
+              </w:rPr>
+              <w:t xml:space="preserve"> </w:t>
+            </w:r>
+            <w:r>
+              <w:rPr>
+                <w:rFonts w:ascii="Cascadia Mono" w:hAnsi="Cascadia Mono" w:cs="Cascadia Mono"/>
+                <w:color w:val="008080"/>
+                <w:sz w:val="19"/>
+                <w:szCs w:val="19"/>
+                <w:lang w:val="en-US"/>
+              </w:rPr>
+              <w:t>&lt;&lt;</w:t>
+            </w:r>
+            <w:r>
+              <w:rPr>
+                <w:rFonts w:ascii="Cascadia Mono" w:hAnsi="Cascadia Mono" w:cs="Cascadia Mono"/>
+                <w:color w:val="000000"/>
+                <w:sz w:val="19"/>
+                <w:szCs w:val="19"/>
+                <w:lang w:val="en-US"/>
+              </w:rPr>
+              <w:t xml:space="preserve"> </w:t>
+            </w:r>
+            <w:r>
+              <w:rPr>
+                <w:rFonts w:ascii="Cascadia Mono" w:hAnsi="Cascadia Mono" w:cs="Cascadia Mono"/>
+                <w:color w:val="A31515"/>
+                <w:sz w:val="19"/>
+                <w:szCs w:val="19"/>
+                <w:lang w:val="en-US"/>
+              </w:rPr>
+              <w:t xml:space="preserve">"- </w:t>
+            </w:r>
+            <w:proofErr w:type="spellStart"/>
+            <w:r>
+              <w:rPr>
+                <w:rFonts w:ascii="Cascadia Mono" w:hAnsi="Cascadia Mono" w:cs="Cascadia Mono"/>
+                <w:color w:val="A31515"/>
+                <w:sz w:val="19"/>
+                <w:szCs w:val="19"/>
+                <w:lang w:val="en-US"/>
+              </w:rPr>
+              <w:t>выбраны</w:t>
+            </w:r>
+            <w:proofErr w:type="spellEnd"/>
+            <w:r>
+              <w:rPr>
+                <w:rFonts w:ascii="Cascadia Mono" w:hAnsi="Cascadia Mono" w:cs="Cascadia Mono"/>
+                <w:color w:val="A31515"/>
+                <w:sz w:val="19"/>
+                <w:szCs w:val="19"/>
+                <w:lang w:val="en-US"/>
+              </w:rPr>
+              <w:t xml:space="preserve"> </w:t>
+            </w:r>
+            <w:proofErr w:type="spellStart"/>
+            <w:r>
+              <w:rPr>
+                <w:rFonts w:ascii="Cascadia Mono" w:hAnsi="Cascadia Mono" w:cs="Cascadia Mono"/>
+                <w:color w:val="A31515"/>
+                <w:sz w:val="19"/>
+                <w:szCs w:val="19"/>
+                <w:lang w:val="en-US"/>
+              </w:rPr>
+              <w:t>предметы</w:t>
+            </w:r>
+            <w:proofErr w:type="spellEnd"/>
+            <w:r>
+              <w:rPr>
+                <w:rFonts w:ascii="Cascadia Mono" w:hAnsi="Cascadia Mono" w:cs="Cascadia Mono"/>
+                <w:color w:val="A31515"/>
+                <w:sz w:val="19"/>
+                <w:szCs w:val="19"/>
+                <w:lang w:val="en-US"/>
+              </w:rPr>
+              <w:t>: "</w:t>
+            </w:r>
+            <w:r>
+              <w:rPr>
+                <w:rFonts w:ascii="Cascadia Mono" w:hAnsi="Cascadia Mono" w:cs="Cascadia Mono"/>
+                <w:color w:val="000000"/>
+                <w:sz w:val="19"/>
+                <w:szCs w:val="19"/>
+                <w:lang w:val="en-US"/>
+              </w:rPr>
+              <w:t>;</w:t>
             </w:r>
           </w:p>
           <w:p>
@@ -18973,6 +18676,134 @@
               </w:rPr>
               <w:t xml:space="preserve">    </w:t>
             </w:r>
+            <w:r>
+              <w:rPr>
+                <w:rFonts w:ascii="Cascadia Mono" w:hAnsi="Cascadia Mono" w:cs="Cascadia Mono"/>
+                <w:color w:val="0000FF"/>
+                <w:sz w:val="19"/>
+                <w:szCs w:val="19"/>
+                <w:lang w:val="en-US"/>
+              </w:rPr>
+              <w:t>for</w:t>
+            </w:r>
+            <w:r>
+              <w:rPr>
+                <w:rFonts w:ascii="Cascadia Mono" w:hAnsi="Cascadia Mono" w:cs="Cascadia Mono"/>
+                <w:color w:val="000000"/>
+                <w:sz w:val="19"/>
+                <w:szCs w:val="19"/>
+                <w:lang w:val="en-US"/>
+              </w:rPr>
+              <w:t xml:space="preserve"> (</w:t>
+            </w:r>
+            <w:proofErr w:type="spellStart"/>
+            <w:r>
+              <w:rPr>
+                <w:rFonts w:ascii="Cascadia Mono" w:hAnsi="Cascadia Mono" w:cs="Cascadia Mono"/>
+                <w:color w:val="0000FF"/>
+                <w:sz w:val="19"/>
+                <w:szCs w:val="19"/>
+                <w:lang w:val="en-US"/>
+              </w:rPr>
+              <w:t>int</w:t>
+            </w:r>
+            <w:proofErr w:type="spellEnd"/>
+            <w:r>
+              <w:rPr>
+                <w:rFonts w:ascii="Cascadia Mono" w:hAnsi="Cascadia Mono" w:cs="Cascadia Mono"/>
+                <w:color w:val="000000"/>
+                <w:sz w:val="19"/>
+                <w:szCs w:val="19"/>
+                <w:lang w:val="en-US"/>
+              </w:rPr>
+              <w:t xml:space="preserve"> </w:t>
+            </w:r>
+            <w:proofErr w:type="spellStart"/>
+            <w:r>
+              <w:rPr>
+                <w:rFonts w:ascii="Cascadia Mono" w:hAnsi="Cascadia Mono" w:cs="Cascadia Mono"/>
+                <w:color w:val="000000"/>
+                <w:sz w:val="19"/>
+                <w:szCs w:val="19"/>
+                <w:lang w:val="en-US"/>
+              </w:rPr>
+              <w:t>i</w:t>
+            </w:r>
+            <w:proofErr w:type="spellEnd"/>
+            <w:r>
+              <w:rPr>
+                <w:rFonts w:ascii="Cascadia Mono" w:hAnsi="Cascadia Mono" w:cs="Cascadia Mono"/>
+                <w:color w:val="000000"/>
+                <w:sz w:val="19"/>
+                <w:szCs w:val="19"/>
+                <w:lang w:val="en-US"/>
+              </w:rPr>
+              <w:t xml:space="preserve"> = 0; </w:t>
+            </w:r>
+            <w:proofErr w:type="spellStart"/>
+            <w:r>
+              <w:rPr>
+                <w:rFonts w:ascii="Cascadia Mono" w:hAnsi="Cascadia Mono" w:cs="Cascadia Mono"/>
+                <w:color w:val="000000"/>
+                <w:sz w:val="19"/>
+                <w:szCs w:val="19"/>
+                <w:lang w:val="en-US"/>
+              </w:rPr>
+              <w:t>i</w:t>
+            </w:r>
+            <w:proofErr w:type="spellEnd"/>
+            <w:r>
+              <w:rPr>
+                <w:rFonts w:ascii="Cascadia Mono" w:hAnsi="Cascadia Mono" w:cs="Cascadia Mono"/>
+                <w:color w:val="000000"/>
+                <w:sz w:val="19"/>
+                <w:szCs w:val="19"/>
+                <w:lang w:val="en-US"/>
+              </w:rPr>
+              <w:t xml:space="preserve"> &lt; </w:t>
+            </w:r>
+            <w:r>
+              <w:rPr>
+                <w:rFonts w:ascii="Cascadia Mono" w:hAnsi="Cascadia Mono" w:cs="Cascadia Mono"/>
+                <w:color w:val="6F008A"/>
+                <w:sz w:val="19"/>
+                <w:szCs w:val="19"/>
+                <w:lang w:val="en-US"/>
+              </w:rPr>
+              <w:t>NN</w:t>
+            </w:r>
+            <w:r>
+              <w:rPr>
+                <w:rFonts w:ascii="Cascadia Mono" w:hAnsi="Cascadia Mono" w:cs="Cascadia Mono"/>
+                <w:color w:val="000000"/>
+                <w:sz w:val="19"/>
+                <w:szCs w:val="19"/>
+                <w:lang w:val="en-US"/>
+              </w:rPr>
+              <w:t xml:space="preserve">; </w:t>
+            </w:r>
+            <w:proofErr w:type="spellStart"/>
+            <w:r>
+              <w:rPr>
+                <w:rFonts w:ascii="Cascadia Mono" w:hAnsi="Cascadia Mono" w:cs="Cascadia Mono"/>
+                <w:color w:val="000000"/>
+                <w:sz w:val="19"/>
+                <w:szCs w:val="19"/>
+                <w:lang w:val="en-US"/>
+              </w:rPr>
+              <w:t>i</w:t>
+            </w:r>
+            <w:proofErr w:type="spellEnd"/>
+            <w:r>
+              <w:rPr>
+                <w:rFonts w:ascii="Cascadia Mono" w:hAnsi="Cascadia Mono" w:cs="Cascadia Mono"/>
+                <w:color w:val="000000"/>
+                <w:sz w:val="19"/>
+                <w:szCs w:val="19"/>
+                <w:lang w:val="en-US"/>
+              </w:rPr>
+              <w:t xml:space="preserve">++) </w:t>
+            </w:r>
             <w:proofErr w:type="spellStart"/>
             <w:proofErr w:type="gramStart"/>
             <w:r>
@@ -19037,7 +18868,69 @@
                 <w:szCs w:val="19"/>
                 <w:lang w:val="en-US"/>
               </w:rPr>
-              <w:t xml:space="preserve"> s;</w:t>
+              <w:t xml:space="preserve"> </w:t>
+            </w:r>
+            <w:r>
+              <w:rPr>
+                <w:rFonts w:ascii="Cascadia Mono" w:hAnsi="Cascadia Mono" w:cs="Cascadia Mono"/>
+                <w:color w:val="A31515"/>
+                <w:sz w:val="19"/>
+                <w:szCs w:val="19"/>
+                <w:lang w:val="en-US"/>
+              </w:rPr>
+              <w:t>" "</w:t>
+            </w:r>
+            <w:r>
+              <w:rPr>
+                <w:rFonts w:ascii="Cascadia Mono" w:hAnsi="Cascadia Mono" w:cs="Cascadia Mono"/>
+                <w:color w:val="000000"/>
+                <w:sz w:val="19"/>
+                <w:szCs w:val="19"/>
+                <w:lang w:val="en-US"/>
+              </w:rPr>
+              <w:t xml:space="preserve"> </w:t>
+            </w:r>
+            <w:r>
+              <w:rPr>
+                <w:rFonts w:ascii="Cascadia Mono" w:hAnsi="Cascadia Mono" w:cs="Cascadia Mono"/>
+                <w:color w:val="008080"/>
+                <w:sz w:val="19"/>
+                <w:szCs w:val="19"/>
+                <w:lang w:val="en-US"/>
+              </w:rPr>
+              <w:t>&lt;&lt;</w:t>
+            </w:r>
+            <w:r>
+              <w:rPr>
+                <w:rFonts w:ascii="Cascadia Mono" w:hAnsi="Cascadia Mono" w:cs="Cascadia Mono"/>
+                <w:color w:val="000000"/>
+                <w:sz w:val="19"/>
+                <w:szCs w:val="19"/>
+                <w:lang w:val="en-US"/>
+              </w:rPr>
+              <w:t xml:space="preserve"> m[</w:t>
+            </w:r>
+            <w:proofErr w:type="spellStart"/>
+            <w:r>
+              <w:rPr>
+                <w:rFonts w:ascii="Cascadia Mono" w:hAnsi="Cascadia Mono" w:cs="Cascadia Mono"/>
+                <w:color w:val="000000"/>
+                <w:sz w:val="19"/>
+                <w:szCs w:val="19"/>
+                <w:lang w:val="en-US"/>
+              </w:rPr>
+              <w:t>i</w:t>
+            </w:r>
+            <w:proofErr w:type="spellEnd"/>
+            <w:r>
+              <w:rPr>
+                <w:rFonts w:ascii="Cascadia Mono" w:hAnsi="Cascadia Mono" w:cs="Cascadia Mono"/>
+                <w:color w:val="000000"/>
+                <w:sz w:val="19"/>
+                <w:szCs w:val="19"/>
+                <w:lang w:val="en-US"/>
+              </w:rPr>
+              <w:t>];</w:t>
             </w:r>
           </w:p>
           <w:p>
@@ -19193,60 +19086,40 @@
               </w:rPr>
               <w:t xml:space="preserve"> </w:t>
             </w:r>
-            <w:r>
-              <w:rPr>
-                <w:rFonts w:ascii="Cascadia Mono" w:hAnsi="Cascadia Mono" w:cs="Cascadia Mono"/>
-                <w:color w:val="A31515"/>
-                <w:sz w:val="19"/>
-                <w:szCs w:val="19"/>
-                <w:lang w:val="en-US"/>
-              </w:rPr>
-              <w:t xml:space="preserve">"- </w:t>
-            </w:r>
-            <w:proofErr w:type="spellStart"/>
-            <w:r>
-              <w:rPr>
-                <w:rFonts w:ascii="Cascadia Mono" w:hAnsi="Cascadia Mono" w:cs="Cascadia Mono"/>
-                <w:color w:val="A31515"/>
-                <w:sz w:val="19"/>
-                <w:szCs w:val="19"/>
-                <w:lang w:val="en-US"/>
-              </w:rPr>
-              <w:t>выбраны</w:t>
-            </w:r>
-            <w:proofErr w:type="spellEnd"/>
-            <w:r>
-              <w:rPr>
-                <w:rFonts w:ascii="Cascadia Mono" w:hAnsi="Cascadia Mono" w:cs="Cascadia Mono"/>
-                <w:color w:val="A31515"/>
-                <w:sz w:val="19"/>
-                <w:szCs w:val="19"/>
-                <w:lang w:val="en-US"/>
-              </w:rPr>
-              <w:t xml:space="preserve"> </w:t>
-            </w:r>
-            <w:proofErr w:type="spellStart"/>
-            <w:r>
-              <w:rPr>
-                <w:rFonts w:ascii="Cascadia Mono" w:hAnsi="Cascadia Mono" w:cs="Cascadia Mono"/>
-                <w:color w:val="A31515"/>
-                <w:sz w:val="19"/>
-                <w:szCs w:val="19"/>
-                <w:lang w:val="en-US"/>
-              </w:rPr>
-              <w:t>предметы</w:t>
-            </w:r>
-            <w:proofErr w:type="spellEnd"/>
-            <w:r>
-              <w:rPr>
-                <w:rFonts w:ascii="Cascadia Mono" w:hAnsi="Cascadia Mono" w:cs="Cascadia Mono"/>
-                <w:color w:val="A31515"/>
-                <w:sz w:val="19"/>
-                <w:szCs w:val="19"/>
-                <w:lang w:val="en-US"/>
-              </w:rPr>
-              <w:t>: "</w:t>
-            </w:r>
+            <w:proofErr w:type="spellStart"/>
+            <w:r>
+              <w:rPr>
+                <w:rFonts w:ascii="Cascadia Mono" w:hAnsi="Cascadia Mono" w:cs="Cascadia Mono"/>
+                <w:color w:val="000000"/>
+                <w:sz w:val="19"/>
+                <w:szCs w:val="19"/>
+                <w:lang w:val="en-US"/>
+              </w:rPr>
+              <w:t>std</w:t>
+            </w:r>
+            <w:proofErr w:type="spellEnd"/>
+            <w:r>
+              <w:rPr>
+                <w:rFonts w:ascii="Cascadia Mono" w:hAnsi="Cascadia Mono" w:cs="Cascadia Mono"/>
+                <w:color w:val="000000"/>
+                <w:sz w:val="19"/>
+                <w:szCs w:val="19"/>
+                <w:lang w:val="en-US"/>
+              </w:rPr>
+              <w:t>::</w:t>
+            </w:r>
+            <w:proofErr w:type="spellStart"/>
+            <w:r>
+              <w:rPr>
+                <w:rFonts w:ascii="Cascadia Mono" w:hAnsi="Cascadia Mono" w:cs="Cascadia Mono"/>
+                <w:color w:val="000000"/>
+                <w:sz w:val="19"/>
+                <w:szCs w:val="19"/>
+                <w:lang w:val="en-US"/>
+              </w:rPr>
+              <w:t>endl</w:t>
+            </w:r>
+            <w:proofErr w:type="spellEnd"/>
             <w:r>
               <w:rPr>
                 <w:rFonts w:ascii="Cascadia Mono" w:hAnsi="Cascadia Mono" w:cs="Cascadia Mono"/>
@@ -19289,505 +19162,27 @@
                 <w:szCs w:val="19"/>
                 <w:lang w:val="en-US"/>
               </w:rPr>
-              <w:t>for</w:t>
-            </w:r>
-            <w:r>
-              <w:rPr>
-                <w:rFonts w:ascii="Cascadia Mono" w:hAnsi="Cascadia Mono" w:cs="Cascadia Mono"/>
-                <w:color w:val="000000"/>
-                <w:sz w:val="19"/>
-                <w:szCs w:val="19"/>
-                <w:lang w:val="en-US"/>
-              </w:rPr>
-              <w:t xml:space="preserve"> (</w:t>
-            </w:r>
-            <w:proofErr w:type="spellStart"/>
-            <w:r>
-              <w:rPr>
-                <w:rFonts w:ascii="Cascadia Mono" w:hAnsi="Cascadia Mono" w:cs="Cascadia Mono"/>
-                <w:color w:val="0000FF"/>
-                <w:sz w:val="19"/>
-                <w:szCs w:val="19"/>
-                <w:lang w:val="en-US"/>
-              </w:rPr>
-              <w:t>int</w:t>
-            </w:r>
-            <w:proofErr w:type="spellEnd"/>
-            <w:r>
-              <w:rPr>
-                <w:rFonts w:ascii="Cascadia Mono" w:hAnsi="Cascadia Mono" w:cs="Cascadia Mono"/>
-                <w:color w:val="000000"/>
-                <w:sz w:val="19"/>
-                <w:szCs w:val="19"/>
-                <w:lang w:val="en-US"/>
-              </w:rPr>
-              <w:t xml:space="preserve"> </w:t>
-            </w:r>
-            <w:proofErr w:type="spellStart"/>
-            <w:r>
-              <w:rPr>
-                <w:rFonts w:ascii="Cascadia Mono" w:hAnsi="Cascadia Mono" w:cs="Cascadia Mono"/>
-                <w:color w:val="000000"/>
-                <w:sz w:val="19"/>
-                <w:szCs w:val="19"/>
-                <w:lang w:val="en-US"/>
-              </w:rPr>
-              <w:t>i</w:t>
-            </w:r>
-            <w:proofErr w:type="spellEnd"/>
-            <w:r>
-              <w:rPr>
-                <w:rFonts w:ascii="Cascadia Mono" w:hAnsi="Cascadia Mono" w:cs="Cascadia Mono"/>
-                <w:color w:val="000000"/>
-                <w:sz w:val="19"/>
-                <w:szCs w:val="19"/>
-                <w:lang w:val="en-US"/>
-              </w:rPr>
-              <w:t xml:space="preserve"> = 0; </w:t>
-            </w:r>
-            <w:proofErr w:type="spellStart"/>
-            <w:r>
-              <w:rPr>
-                <w:rFonts w:ascii="Cascadia Mono" w:hAnsi="Cascadia Mono" w:cs="Cascadia Mono"/>
-                <w:color w:val="000000"/>
-                <w:sz w:val="19"/>
-                <w:szCs w:val="19"/>
-                <w:lang w:val="en-US"/>
-              </w:rPr>
-              <w:t>i</w:t>
-            </w:r>
-            <w:proofErr w:type="spellEnd"/>
-            <w:r>
-              <w:rPr>
-                <w:rFonts w:ascii="Cascadia Mono" w:hAnsi="Cascadia Mono" w:cs="Cascadia Mono"/>
-                <w:color w:val="000000"/>
-                <w:sz w:val="19"/>
-                <w:szCs w:val="19"/>
-                <w:lang w:val="en-US"/>
-              </w:rPr>
-              <w:t xml:space="preserve"> &lt; </w:t>
-            </w:r>
-            <w:r>
-              <w:rPr>
-                <w:rFonts w:ascii="Cascadia Mono" w:hAnsi="Cascadia Mono" w:cs="Cascadia Mono"/>
-                <w:color w:val="6F008A"/>
-                <w:sz w:val="19"/>
-                <w:szCs w:val="19"/>
-                <w:lang w:val="en-US"/>
-              </w:rPr>
-              <w:t>NN</w:t>
-            </w:r>
-            <w:r>
-              <w:rPr>
-                <w:rFonts w:ascii="Cascadia Mono" w:hAnsi="Cascadia Mono" w:cs="Cascadia Mono"/>
-                <w:color w:val="000000"/>
-                <w:sz w:val="19"/>
-                <w:szCs w:val="19"/>
-                <w:lang w:val="en-US"/>
-              </w:rPr>
-              <w:t xml:space="preserve">; </w:t>
-            </w:r>
-            <w:proofErr w:type="spellStart"/>
-            <w:r>
-              <w:rPr>
-                <w:rFonts w:ascii="Cascadia Mono" w:hAnsi="Cascadia Mono" w:cs="Cascadia Mono"/>
-                <w:color w:val="000000"/>
-                <w:sz w:val="19"/>
-                <w:szCs w:val="19"/>
-                <w:lang w:val="en-US"/>
-              </w:rPr>
-              <w:t>i</w:t>
-            </w:r>
-            <w:proofErr w:type="spellEnd"/>
-            <w:r>
-              <w:rPr>
-                <w:rFonts w:ascii="Cascadia Mono" w:hAnsi="Cascadia Mono" w:cs="Cascadia Mono"/>
-                <w:color w:val="000000"/>
-                <w:sz w:val="19"/>
-                <w:szCs w:val="19"/>
-                <w:lang w:val="en-US"/>
-              </w:rPr>
-              <w:t xml:space="preserve">++) </w:t>
-            </w:r>
-            <w:proofErr w:type="spellStart"/>
-            <w:proofErr w:type="gramStart"/>
-            <w:r>
-              <w:rPr>
-                <w:rFonts w:ascii="Cascadia Mono" w:hAnsi="Cascadia Mono" w:cs="Cascadia Mono"/>
-                <w:color w:val="000000"/>
-                <w:sz w:val="19"/>
-                <w:szCs w:val="19"/>
-                <w:lang w:val="en-US"/>
-              </w:rPr>
-              <w:t>std</w:t>
-            </w:r>
-            <w:proofErr w:type="spellEnd"/>
-            <w:r>
-              <w:rPr>
-                <w:rFonts w:ascii="Cascadia Mono" w:hAnsi="Cascadia Mono" w:cs="Cascadia Mono"/>
-                <w:color w:val="000000"/>
-                <w:sz w:val="19"/>
-                <w:szCs w:val="19"/>
-                <w:lang w:val="en-US"/>
-              </w:rPr>
-              <w:t>::</w:t>
-            </w:r>
-            <w:proofErr w:type="spellStart"/>
-            <w:proofErr w:type="gramEnd"/>
-            <w:r>
-              <w:rPr>
-                <w:rFonts w:ascii="Cascadia Mono" w:hAnsi="Cascadia Mono" w:cs="Cascadia Mono"/>
-                <w:color w:val="000000"/>
-                <w:sz w:val="19"/>
-                <w:szCs w:val="19"/>
-                <w:lang w:val="en-US"/>
-              </w:rPr>
-              <w:t>cout</w:t>
-            </w:r>
-            <w:proofErr w:type="spellEnd"/>
-            <w:r>
-              <w:rPr>
-                <w:rFonts w:ascii="Cascadia Mono" w:hAnsi="Cascadia Mono" w:cs="Cascadia Mono"/>
-                <w:color w:val="000000"/>
-                <w:sz w:val="19"/>
-                <w:szCs w:val="19"/>
-                <w:lang w:val="en-US"/>
-              </w:rPr>
-              <w:t xml:space="preserve"> </w:t>
-            </w:r>
-            <w:r>
-              <w:rPr>
-                <w:rFonts w:ascii="Cascadia Mono" w:hAnsi="Cascadia Mono" w:cs="Cascadia Mono"/>
-                <w:color w:val="008080"/>
-                <w:sz w:val="19"/>
-                <w:szCs w:val="19"/>
-                <w:lang w:val="en-US"/>
-              </w:rPr>
-              <w:t>&lt;&lt;</w:t>
-            </w:r>
-            <w:r>
-              <w:rPr>
-                <w:rFonts w:ascii="Cascadia Mono" w:hAnsi="Cascadia Mono" w:cs="Cascadia Mono"/>
-                <w:color w:val="000000"/>
-                <w:sz w:val="19"/>
-                <w:szCs w:val="19"/>
-                <w:lang w:val="en-US"/>
-              </w:rPr>
-              <w:t xml:space="preserve"> </w:t>
-            </w:r>
-            <w:r>
-              <w:rPr>
-                <w:rFonts w:ascii="Cascadia Mono" w:hAnsi="Cascadia Mono" w:cs="Cascadia Mono"/>
-                <w:color w:val="A31515"/>
-                <w:sz w:val="19"/>
-                <w:szCs w:val="19"/>
-                <w:lang w:val="en-US"/>
-              </w:rPr>
-              <w:t>" "</w:t>
-            </w:r>
-            <w:r>
-              <w:rPr>
-                <w:rFonts w:ascii="Cascadia Mono" w:hAnsi="Cascadia Mono" w:cs="Cascadia Mono"/>
-                <w:color w:val="000000"/>
-                <w:sz w:val="19"/>
-                <w:szCs w:val="19"/>
-                <w:lang w:val="en-US"/>
-              </w:rPr>
-              <w:t xml:space="preserve"> </w:t>
-            </w:r>
-            <w:r>
-              <w:rPr>
-                <w:rFonts w:ascii="Cascadia Mono" w:hAnsi="Cascadia Mono" w:cs="Cascadia Mono"/>
-                <w:color w:val="008080"/>
-                <w:sz w:val="19"/>
-                <w:szCs w:val="19"/>
-                <w:lang w:val="en-US"/>
-              </w:rPr>
-              <w:t>&lt;&lt;</w:t>
-            </w:r>
-            <w:r>
-              <w:rPr>
-                <w:rFonts w:ascii="Cascadia Mono" w:hAnsi="Cascadia Mono" w:cs="Cascadia Mono"/>
-                <w:color w:val="000000"/>
-                <w:sz w:val="19"/>
-                <w:szCs w:val="19"/>
-                <w:lang w:val="en-US"/>
-              </w:rPr>
-              <w:t xml:space="preserve"> m[</w:t>
-            </w:r>
-            <w:proofErr w:type="spellStart"/>
-            <w:r>
-              <w:rPr>
-                <w:rFonts w:ascii="Cascadia Mono" w:hAnsi="Cascadia Mono" w:cs="Cascadia Mono"/>
-                <w:color w:val="000000"/>
-                <w:sz w:val="19"/>
-                <w:szCs w:val="19"/>
-                <w:lang w:val="en-US"/>
-              </w:rPr>
-              <w:t>i</w:t>
-            </w:r>
-            <w:proofErr w:type="spellEnd"/>
-            <w:r>
-              <w:rPr>
-                <w:rFonts w:ascii="Cascadia Mono" w:hAnsi="Cascadia Mono" w:cs="Cascadia Mono"/>
-                <w:color w:val="000000"/>
-                <w:sz w:val="19"/>
-                <w:szCs w:val="19"/>
-                <w:lang w:val="en-US"/>
-              </w:rPr>
-              <w:t>];</w:t>
+              <w:t>return</w:t>
+            </w:r>
+            <w:r>
+              <w:rPr>
+                <w:rFonts w:ascii="Cascadia Mono" w:hAnsi="Cascadia Mono" w:cs="Cascadia Mono"/>
+                <w:color w:val="000000"/>
+                <w:sz w:val="19"/>
+                <w:szCs w:val="19"/>
+                <w:lang w:val="en-US"/>
+              </w:rPr>
+              <w:t xml:space="preserve"> 0;</w:t>
             </w:r>
           </w:p>
           <w:p>
             <w:pPr>
-              <w:autoSpaceDE w:val="0"/>
-              <w:autoSpaceDN w:val="0"/>
-              <w:adjustRightInd w:val="0"/>
-              <w:rPr>
-                <w:rFonts w:ascii="Cascadia Mono" w:hAnsi="Cascadia Mono" w:cs="Cascadia Mono"/>
-                <w:color w:val="000000"/>
-                <w:sz w:val="19"/>
-                <w:szCs w:val="19"/>
-                <w:lang w:val="en-US"/>
-              </w:rPr>
-            </w:pPr>
-            <w:r>
-              <w:rPr>
-                <w:rFonts w:ascii="Cascadia Mono" w:hAnsi="Cascadia Mono" w:cs="Cascadia Mono"/>
-                <w:color w:val="000000"/>
-                <w:sz w:val="19"/>
-                <w:szCs w:val="19"/>
-                <w:lang w:val="en-US"/>
-              </w:rPr>
-              <w:t xml:space="preserve">    </w:t>
-            </w:r>
-            <w:proofErr w:type="spellStart"/>
-            <w:proofErr w:type="gramStart"/>
-            <w:r>
-              <w:rPr>
-                <w:rFonts w:ascii="Cascadia Mono" w:hAnsi="Cascadia Mono" w:cs="Cascadia Mono"/>
-                <w:color w:val="000000"/>
-                <w:sz w:val="19"/>
-                <w:szCs w:val="19"/>
-                <w:lang w:val="en-US"/>
-              </w:rPr>
-              <w:t>std</w:t>
-            </w:r>
-            <w:proofErr w:type="spellEnd"/>
-            <w:r>
-              <w:rPr>
-                <w:rFonts w:ascii="Cascadia Mono" w:hAnsi="Cascadia Mono" w:cs="Cascadia Mono"/>
-                <w:color w:val="000000"/>
-                <w:sz w:val="19"/>
-                <w:szCs w:val="19"/>
-                <w:lang w:val="en-US"/>
-              </w:rPr>
-              <w:t>::</w:t>
-            </w:r>
-            <w:proofErr w:type="spellStart"/>
-            <w:proofErr w:type="gramEnd"/>
-            <w:r>
-              <w:rPr>
-                <w:rFonts w:ascii="Cascadia Mono" w:hAnsi="Cascadia Mono" w:cs="Cascadia Mono"/>
-                <w:color w:val="000000"/>
-                <w:sz w:val="19"/>
-                <w:szCs w:val="19"/>
-                <w:lang w:val="en-US"/>
-              </w:rPr>
-              <w:t>cout</w:t>
-            </w:r>
-            <w:proofErr w:type="spellEnd"/>
-            <w:r>
-              <w:rPr>
-                <w:rFonts w:ascii="Cascadia Mono" w:hAnsi="Cascadia Mono" w:cs="Cascadia Mono"/>
-                <w:color w:val="000000"/>
-                <w:sz w:val="19"/>
-                <w:szCs w:val="19"/>
-                <w:lang w:val="en-US"/>
-              </w:rPr>
-              <w:t xml:space="preserve"> </w:t>
-            </w:r>
-            <w:r>
-              <w:rPr>
-                <w:rFonts w:ascii="Cascadia Mono" w:hAnsi="Cascadia Mono" w:cs="Cascadia Mono"/>
-                <w:color w:val="008080"/>
-                <w:sz w:val="19"/>
-                <w:szCs w:val="19"/>
-                <w:lang w:val="en-US"/>
-              </w:rPr>
-              <w:t>&lt;&lt;</w:t>
-            </w:r>
-            <w:r>
-              <w:rPr>
-                <w:rFonts w:ascii="Cascadia Mono" w:hAnsi="Cascadia Mono" w:cs="Cascadia Mono"/>
-                <w:color w:val="000000"/>
-                <w:sz w:val="19"/>
-                <w:szCs w:val="19"/>
-                <w:lang w:val="en-US"/>
-              </w:rPr>
-              <w:t xml:space="preserve"> </w:t>
-            </w:r>
-            <w:proofErr w:type="spellStart"/>
-            <w:r>
-              <w:rPr>
-                <w:rFonts w:ascii="Cascadia Mono" w:hAnsi="Cascadia Mono" w:cs="Cascadia Mono"/>
-                <w:color w:val="000000"/>
-                <w:sz w:val="19"/>
-                <w:szCs w:val="19"/>
-                <w:lang w:val="en-US"/>
-              </w:rPr>
-              <w:t>std</w:t>
-            </w:r>
-            <w:proofErr w:type="spellEnd"/>
-            <w:r>
-              <w:rPr>
-                <w:rFonts w:ascii="Cascadia Mono" w:hAnsi="Cascadia Mono" w:cs="Cascadia Mono"/>
-                <w:color w:val="000000"/>
-                <w:sz w:val="19"/>
-                <w:szCs w:val="19"/>
-                <w:lang w:val="en-US"/>
-              </w:rPr>
-              <w:t>::</w:t>
-            </w:r>
-            <w:proofErr w:type="spellStart"/>
-            <w:r>
-              <w:rPr>
-                <w:rFonts w:ascii="Cascadia Mono" w:hAnsi="Cascadia Mono" w:cs="Cascadia Mono"/>
-                <w:color w:val="000000"/>
-                <w:sz w:val="19"/>
-                <w:szCs w:val="19"/>
-                <w:lang w:val="en-US"/>
-              </w:rPr>
-              <w:t>endl</w:t>
-            </w:r>
-            <w:proofErr w:type="spellEnd"/>
-            <w:r>
-              <w:rPr>
-                <w:rFonts w:ascii="Cascadia Mono" w:hAnsi="Cascadia Mono" w:cs="Cascadia Mono"/>
-                <w:color w:val="000000"/>
-                <w:sz w:val="19"/>
-                <w:szCs w:val="19"/>
-                <w:lang w:val="en-US"/>
-              </w:rPr>
-              <w:t xml:space="preserve"> </w:t>
-            </w:r>
-            <w:r>
-              <w:rPr>
-                <w:rFonts w:ascii="Cascadia Mono" w:hAnsi="Cascadia Mono" w:cs="Cascadia Mono"/>
-                <w:color w:val="008080"/>
-                <w:sz w:val="19"/>
-                <w:szCs w:val="19"/>
-                <w:lang w:val="en-US"/>
-              </w:rPr>
-              <w:t>&lt;&lt;</w:t>
-            </w:r>
-            <w:r>
-              <w:rPr>
-                <w:rFonts w:ascii="Cascadia Mono" w:hAnsi="Cascadia Mono" w:cs="Cascadia Mono"/>
-                <w:color w:val="000000"/>
-                <w:sz w:val="19"/>
-                <w:szCs w:val="19"/>
-                <w:lang w:val="en-US"/>
-              </w:rPr>
-              <w:t xml:space="preserve"> </w:t>
-            </w:r>
-            <w:proofErr w:type="spellStart"/>
-            <w:r>
-              <w:rPr>
-                <w:rFonts w:ascii="Cascadia Mono" w:hAnsi="Cascadia Mono" w:cs="Cascadia Mono"/>
-                <w:color w:val="000000"/>
-                <w:sz w:val="19"/>
-                <w:szCs w:val="19"/>
-                <w:lang w:val="en-US"/>
-              </w:rPr>
-              <w:t>std</w:t>
-            </w:r>
-            <w:proofErr w:type="spellEnd"/>
-            <w:r>
-              <w:rPr>
-                <w:rFonts w:ascii="Cascadia Mono" w:hAnsi="Cascadia Mono" w:cs="Cascadia Mono"/>
-                <w:color w:val="000000"/>
-                <w:sz w:val="19"/>
-                <w:szCs w:val="19"/>
-                <w:lang w:val="en-US"/>
-              </w:rPr>
-              <w:t>::</w:t>
-            </w:r>
-            <w:proofErr w:type="spellStart"/>
-            <w:r>
-              <w:rPr>
-                <w:rFonts w:ascii="Cascadia Mono" w:hAnsi="Cascadia Mono" w:cs="Cascadia Mono"/>
-                <w:color w:val="000000"/>
-                <w:sz w:val="19"/>
-                <w:szCs w:val="19"/>
-                <w:lang w:val="en-US"/>
-              </w:rPr>
-              <w:t>endl</w:t>
-            </w:r>
-            <w:proofErr w:type="spellEnd"/>
-            <w:r>
-              <w:rPr>
-                <w:rFonts w:ascii="Cascadia Mono" w:hAnsi="Cascadia Mono" w:cs="Cascadia Mono"/>
-                <w:color w:val="000000"/>
-                <w:sz w:val="19"/>
-                <w:szCs w:val="19"/>
-                <w:lang w:val="en-US"/>
-              </w:rPr>
-              <w:t>;</w:t>
-            </w:r>
-          </w:p>
-          <w:p>
-            <w:pPr>
-              <w:autoSpaceDE w:val="0"/>
-              <w:autoSpaceDN w:val="0"/>
-              <w:adjustRightInd w:val="0"/>
-              <w:rPr>
-                <w:rFonts w:ascii="Cascadia Mono" w:hAnsi="Cascadia Mono" w:cs="Cascadia Mono"/>
-                <w:color w:val="000000"/>
-                <w:sz w:val="19"/>
-                <w:szCs w:val="19"/>
-                <w:lang w:val="en-US"/>
-              </w:rPr>
-            </w:pPr>
-            <w:r>
-              <w:rPr>
-                <w:rFonts w:ascii="Cascadia Mono" w:hAnsi="Cascadia Mono" w:cs="Cascadia Mono"/>
-                <w:color w:val="000000"/>
-                <w:sz w:val="19"/>
-                <w:szCs w:val="19"/>
-                <w:lang w:val="en-US"/>
-              </w:rPr>
-              <w:t xml:space="preserve">    </w:t>
-            </w:r>
-            <w:r>
-              <w:rPr>
-                <w:rFonts w:ascii="Cascadia Mono" w:hAnsi="Cascadia Mono" w:cs="Cascadia Mono"/>
-                <w:color w:val="0000FF"/>
-                <w:sz w:val="19"/>
-                <w:szCs w:val="19"/>
-                <w:lang w:val="en-US"/>
-              </w:rPr>
-              <w:t>return</w:t>
-            </w:r>
-            <w:r>
-              <w:rPr>
-                <w:rFonts w:ascii="Cascadia Mono" w:hAnsi="Cascadia Mono" w:cs="Cascadia Mono"/>
-                <w:color w:val="000000"/>
-                <w:sz w:val="19"/>
-                <w:szCs w:val="19"/>
-                <w:lang w:val="en-US"/>
-              </w:rPr>
-              <w:t xml:space="preserve"> 0;</w:t>
-            </w:r>
-          </w:p>
-          <w:p>
-            <w:pPr>
-              <w:pStyle w:val="a3"/>
-              <w:jc w:val="left"/>
+              <w:spacing w:before="280" w:after="280"/>
               <w:rPr>
                 <w:rFonts w:ascii="Times New Roman" w:hAnsi="Times New Roman" w:cs="Times New Roman"/>
                 <w:sz w:val="28"/>
                 <w:szCs w:val="28"/>
+                <w:lang w:val="ru-RU"/>
               </w:rPr>
             </w:pPr>
             <w:r>
@@ -19885,8 +19280,7 @@
     </w:p>
     <w:p>
       <w:pPr>
-        <w:spacing w:before="280" w:after="280"/>
-        <w:ind w:firstLine="708"/>
+        <w:pStyle w:val="a3"/>
         <w:rPr>
           <w:rFonts w:ascii="Times New Roman" w:hAnsi="Times New Roman" w:cs="Times New Roman"/>
           <w:sz w:val="28"/>
@@ -19899,48 +19293,11 @@
           <w:sz w:val="28"/>
           <w:szCs w:val="28"/>
         </w:rPr>
-        <w:t>Результат выполнения б</w:t>
-      </w:r>
-      <w:r>
-        <w:rPr>
-          <w:rFonts w:ascii="Times New Roman" w:hAnsi="Times New Roman" w:cs="Times New Roman"/>
-          <w:sz w:val="28"/>
-          <w:szCs w:val="28"/>
-        </w:rPr>
-        <w:t>удет представлен на рисунке 2.9</w:t>
-      </w:r>
-      <w:r>
-        <w:rPr>
-          <w:rFonts w:ascii="Times New Roman" w:hAnsi="Times New Roman" w:cs="Times New Roman"/>
-          <w:sz w:val="28"/>
-          <w:szCs w:val="28"/>
-        </w:rPr>
-        <w:t>.</w:t>
-      </w:r>
-    </w:p>
-    <w:p>
-      <w:pPr>
-        <w:pStyle w:val="a3"/>
-        <w:rPr>
-          <w:rFonts w:ascii="Times New Roman" w:hAnsi="Times New Roman" w:cs="Times New Roman"/>
-          <w:sz w:val="28"/>
-          <w:szCs w:val="28"/>
-        </w:rPr>
-      </w:pPr>
-      <w:r>
-        <w:rPr>
-          <w:rFonts w:ascii="Times New Roman" w:hAnsi="Times New Roman" w:cs="Times New Roman"/>
-          <w:noProof/>
-          <w:sz w:val="28"/>
-          <w:szCs w:val="28"/>
-          <w:lang w:val="en-US"/>
-        </w:rPr>
-        <w:lastRenderedPageBreak/>
         <w:drawing>
-          <wp:inline distT="0" distB="0" distL="0" distR="0" wp14:anchorId="7CACE6E7" wp14:editId="10232E72">
-            <wp:extent cx="6138545" cy="1210893"/>
-            <wp:effectExtent l="0" t="0" r="0" b="8890"/>
-            <wp:docPr id="20" name="Рисунок 20"/>
+          <wp:inline distT="0" distB="0" distL="0" distR="0" wp14:anchorId="6BBC8329" wp14:editId="0D612948">
+            <wp:extent cx="2901950" cy="2309091"/>
+            <wp:effectExtent l="0" t="0" r="0" b="0"/>
+            <wp:docPr id="17" name="Рисунок 17"/>
             <wp:cNvGraphicFramePr>
               <a:graphicFrameLocks xmlns:a="http://schemas.openxmlformats.org/drawingml/2006/main" noChangeAspect="1"/>
             </wp:cNvGraphicFramePr>
@@ -19960,7 +19317,7 @@
                   <pic:spPr>
                     <a:xfrm>
                       <a:off x="0" y="0"/>
-                      <a:ext cx="6167445" cy="1216594"/>
+                      <a:ext cx="2917939" cy="2321813"/>
                     </a:xfrm>
                     <a:prstGeom prst="rect">
                       <a:avLst/>
@@ -19972,6 +19329,8 @@
           </wp:inline>
         </w:drawing>
       </w:r>
+      <w:bookmarkStart w:id="1" w:name="_GoBack"/>
+      <w:bookmarkEnd w:id="1"/>
     </w:p>
     <w:p>
       <w:pPr>
@@ -20006,7 +19365,25 @@
           <w:szCs w:val="28"/>
           <w:lang w:val="ru-RU"/>
         </w:rPr>
-        <w:t xml:space="preserve"> 5-</w:t>
+        <w:t xml:space="preserve"> </w:t>
+      </w:r>
+      <w:r>
+        <w:rPr>
+          <w:rFonts w:ascii="Times New Roman" w:hAnsi="Times New Roman" w:cs="Times New Roman"/>
+          <w:sz w:val="28"/>
+          <w:szCs w:val="28"/>
+          <w:lang w:val="ru-RU"/>
+        </w:rPr>
+        <w:t xml:space="preserve">выполнения </w:t>
+      </w:r>
+      <w:r>
+        <w:rPr>
+          <w:rFonts w:ascii="Times New Roman" w:hAnsi="Times New Roman" w:cs="Times New Roman"/>
+          <w:sz w:val="28"/>
+          <w:szCs w:val="28"/>
+          <w:lang w:val="ru-RU"/>
+        </w:rPr>
+        <w:t>5-</w:t>
       </w:r>
       <w:r>
         <w:rPr>
@@ -20044,6 +19421,7 @@
           <w:sz w:val="28"/>
           <w:szCs w:val="28"/>
         </w:rPr>
+        <w:lastRenderedPageBreak/>
         <w:t>Задание 6: (</w:t>
       </w:r>
       <w:r>
@@ -25018,7 +24396,6 @@
                 <w:szCs w:val="19"/>
                 <w:lang w:val="en-US"/>
               </w:rPr>
-              <w:lastRenderedPageBreak/>
               <w:t xml:space="preserve">    </w:t>
             </w:r>
             <w:r>
@@ -25561,7 +24938,6 @@
           <w:szCs w:val="28"/>
           <w:lang w:val="ru-RU"/>
         </w:rPr>
-        <w:lastRenderedPageBreak/>
         <w:t>Листинг</w:t>
       </w:r>
       <w:r>
@@ -25614,21 +24990,22 @@
           <w:rFonts w:ascii="Times New Roman" w:hAnsi="Times New Roman" w:cs="Times New Roman"/>
           <w:sz w:val="28"/>
           <w:szCs w:val="28"/>
+          <w:lang w:val="ru-BY"/>
         </w:rPr>
       </w:pPr>
       <w:r>
         <w:rPr>
           <w:rFonts w:ascii="Times New Roman" w:hAnsi="Times New Roman" w:cs="Times New Roman"/>
-          <w:noProof/>
-          <w:sz w:val="28"/>
-          <w:szCs w:val="28"/>
-          <w:lang w:val="en-US"/>
-        </w:rPr>
+          <w:sz w:val="28"/>
+          <w:szCs w:val="28"/>
+          <w:lang w:val="ru-BY"/>
+        </w:rPr>
+        <w:lastRenderedPageBreak/>
         <w:drawing>
-          <wp:inline distT="0" distB="0" distL="0" distR="0" wp14:anchorId="257998BA" wp14:editId="2BDED7B9">
-            <wp:extent cx="5212080" cy="1753643"/>
-            <wp:effectExtent l="0" t="0" r="7620" b="0"/>
-            <wp:docPr id="6" name="Рисунок 6"/>
+          <wp:inline distT="0" distB="0" distL="0" distR="0" wp14:anchorId="07B1AB3C" wp14:editId="45EF52FA">
+            <wp:extent cx="6029960" cy="2027555"/>
+            <wp:effectExtent l="0" t="0" r="8890" b="0"/>
+            <wp:docPr id="5" name="Рисунок 5"/>
             <wp:cNvGraphicFramePr>
               <a:graphicFrameLocks xmlns:a="http://schemas.openxmlformats.org/drawingml/2006/main" noChangeAspect="1"/>
             </wp:cNvGraphicFramePr>
@@ -25648,7 +25025,7 @@
                   <pic:spPr>
                     <a:xfrm>
                       <a:off x="0" y="0"/>
-                      <a:ext cx="5282385" cy="1777298"/>
+                      <a:ext cx="6039837" cy="2030876"/>
                     </a:xfrm>
                     <a:prstGeom prst="rect">
                       <a:avLst/>
@@ -25737,21 +25114,21 @@
           <w:rFonts w:ascii="Times New Roman" w:hAnsi="Times New Roman" w:cs="Times New Roman"/>
           <w:sz w:val="28"/>
           <w:szCs w:val="28"/>
+          <w:lang w:val="ru-BY"/>
         </w:rPr>
       </w:pPr>
       <w:r>
         <w:rPr>
           <w:rFonts w:ascii="Times New Roman" w:hAnsi="Times New Roman" w:cs="Times New Roman"/>
-          <w:noProof/>
-          <w:sz w:val="28"/>
-          <w:szCs w:val="28"/>
-          <w:lang w:val="en-US"/>
+          <w:sz w:val="28"/>
+          <w:szCs w:val="28"/>
+          <w:lang w:val="ru-BY"/>
         </w:rPr>
         <w:drawing>
-          <wp:inline distT="0" distB="0" distL="0" distR="0" wp14:anchorId="6823E1E0" wp14:editId="160ABE77">
-            <wp:extent cx="4632960" cy="2192329"/>
-            <wp:effectExtent l="0" t="0" r="0" b="0"/>
-            <wp:docPr id="5" name="Рисунок 5"/>
+          <wp:inline distT="0" distB="0" distL="0" distR="0" wp14:anchorId="545B6210" wp14:editId="7977521A">
+            <wp:extent cx="3907790" cy="1864734"/>
+            <wp:effectExtent l="0" t="0" r="0" b="2540"/>
+            <wp:docPr id="15" name="Рисунок 15"/>
             <wp:cNvGraphicFramePr>
               <a:graphicFrameLocks xmlns:a="http://schemas.openxmlformats.org/drawingml/2006/main" noChangeAspect="1"/>
             </wp:cNvGraphicFramePr>
@@ -25771,7 +25148,7 @@
                   <pic:spPr>
                     <a:xfrm>
                       <a:off x="0" y="0"/>
-                      <a:ext cx="4670118" cy="2209912"/>
+                      <a:ext cx="3928960" cy="1874836"/>
                     </a:xfrm>
                     <a:prstGeom prst="rect">
                       <a:avLst/>
@@ -25855,7 +25232,6 @@
           <w:szCs w:val="28"/>
           <w:lang w:val="en-US"/>
         </w:rPr>
-        <w:lastRenderedPageBreak/>
         <w:drawing>
           <wp:inline distT="0" distB="0" distL="114300" distR="114300" wp14:anchorId="1AFFCDE0" wp14:editId="6289D993">
             <wp:extent cx="2644140" cy="3314700"/>
@@ -25930,6 +25306,7 @@
           <w:sz w:val="28"/>
           <w:szCs w:val="28"/>
         </w:rPr>
+        <w:lastRenderedPageBreak/>
         <w:t>Вывод:</w:t>
       </w:r>
       <w:r>
@@ -25989,7 +25366,25 @@
           <w:szCs w:val="28"/>
           <w:lang w:val="ru-RU"/>
         </w:rPr>
-        <w:t>разработано решение упрощённой задачи о рюкзаке; на основе данных, полученных с графика видно, что график возрастает по логарифмической функции</w:t>
+        <w:t xml:space="preserve">разработано решение упрощённой задачи о рюкзаке; на основе данных, полученных с графика видно, что график возрастает по </w:t>
+      </w:r>
+      <w:r>
+        <w:rPr>
+          <w:rFonts w:ascii="Times New Roman" w:hAnsi="Times New Roman" w:cs="Times New Roman"/>
+          <w:sz w:val="28"/>
+          <w:szCs w:val="28"/>
+          <w:lang w:val="ru-RU"/>
+        </w:rPr>
+        <w:t>экспоненциальной</w:t>
+      </w:r>
+      <w:r>
+        <w:rPr>
+          <w:rFonts w:ascii="Times New Roman" w:hAnsi="Times New Roman" w:cs="Times New Roman"/>
+          <w:sz w:val="28"/>
+          <w:szCs w:val="28"/>
+          <w:lang w:val="ru-RU"/>
+        </w:rPr>
+        <w:t xml:space="preserve"> функции</w:t>
       </w:r>
     </w:p>
     <w:p>
@@ -25998,6 +25393,7 @@
           <w:rFonts w:ascii="Times New Roman" w:hAnsi="Times New Roman" w:cs="Times New Roman"/>
           <w:sz w:val="28"/>
           <w:szCs w:val="28"/>
+          <w:lang w:val="ru-RU"/>
         </w:rPr>
       </w:pPr>
     </w:p>

</xml_diff>